<commit_message>
Final updates to the writeup and creation of the pdf file
</commit_message>
<xml_diff>
--- a/documents/Diamond Write Up.docx
+++ b/documents/Diamond Write Up.docx
@@ -438,6 +438,687 @@
     </w:sdt>
     <w:p>
       <w:pPr>
+        <w:jc w:val="center"/>
+        <w:rPr>
+          <w:rFonts w:eastAsiaTheme="minorEastAsia"/>
+          <w:color w:val="000000" w:themeColor="text1"/>
+        </w:rPr>
+      </w:pPr>
+      <w:r>
+        <w:rPr>
+          <w:rFonts w:eastAsiaTheme="minorEastAsia"/>
+          <w:color w:val="000000" w:themeColor="text1"/>
+        </w:rPr>
+        <w:lastRenderedPageBreak/>
+        <w:t>Executive Summary</w:t>
+      </w:r>
+    </w:p>
+    <w:p>
+      <w:pPr>
+        <w:rPr>
+          <w:rFonts w:eastAsiaTheme="minorEastAsia"/>
+          <w:color w:val="000000" w:themeColor="text1"/>
+        </w:rPr>
+      </w:pPr>
+      <w:r>
+        <w:rPr>
+          <w:rFonts w:eastAsiaTheme="minorEastAsia"/>
+          <w:color w:val="000000" w:themeColor="text1"/>
+        </w:rPr>
+        <w:t>Diamonds have been a fascination with th</w:t>
+      </w:r>
+      <w:r>
+        <w:rPr>
+          <w:rFonts w:eastAsiaTheme="minorEastAsia"/>
+          <w:color w:val="000000" w:themeColor="text1"/>
+        </w:rPr>
+        <w:t>roughout the</w:t>
+      </w:r>
+      <w:r>
+        <w:rPr>
+          <w:rFonts w:eastAsiaTheme="minorEastAsia"/>
+          <w:color w:val="000000" w:themeColor="text1"/>
+        </w:rPr>
+        <w:t xml:space="preserve"> world </w:t>
+      </w:r>
+      <w:r>
+        <w:rPr>
+          <w:rFonts w:eastAsiaTheme="minorEastAsia"/>
+          <w:color w:val="000000" w:themeColor="text1"/>
+        </w:rPr>
+        <w:t>for centuries.</w:t>
+      </w:r>
+      <w:r>
+        <w:rPr>
+          <w:rFonts w:eastAsiaTheme="minorEastAsia"/>
+          <w:color w:val="000000" w:themeColor="text1"/>
+        </w:rPr>
+        <w:t xml:space="preserve">  Th</w:t>
+      </w:r>
+      <w:r>
+        <w:rPr>
+          <w:rFonts w:eastAsiaTheme="minorEastAsia"/>
+          <w:color w:val="000000" w:themeColor="text1"/>
+        </w:rPr>
+        <w:t>ey have always been a coveted possession an</w:t>
+      </w:r>
+      <w:r>
+        <w:rPr>
+          <w:rFonts w:eastAsiaTheme="minorEastAsia"/>
+          <w:color w:val="000000" w:themeColor="text1"/>
+        </w:rPr>
+        <w:t xml:space="preserve">d are truly a girl’s best friend.  </w:t>
+      </w:r>
+      <w:r>
+        <w:rPr>
+          <w:rFonts w:eastAsiaTheme="minorEastAsia"/>
+          <w:color w:val="000000" w:themeColor="text1"/>
+        </w:rPr>
+        <w:t xml:space="preserve">How do you decide what type of diamond you want </w:t>
+      </w:r>
+      <w:r>
+        <w:rPr>
+          <w:rFonts w:eastAsiaTheme="minorEastAsia"/>
+          <w:color w:val="000000" w:themeColor="text1"/>
+        </w:rPr>
+        <w:t xml:space="preserve">and how much should you pay for the one you want?  </w:t>
+      </w:r>
+    </w:p>
+    <w:p>
+      <w:pPr>
+        <w:rPr>
+          <w:rFonts w:eastAsiaTheme="minorEastAsia"/>
+          <w:color w:val="000000" w:themeColor="text1"/>
+        </w:rPr>
+      </w:pPr>
+      <w:r>
+        <w:rPr>
+          <w:rFonts w:eastAsiaTheme="minorEastAsia"/>
+          <w:color w:val="000000" w:themeColor="text1"/>
+        </w:rPr>
+        <w:t>Our team investigated the</w:t>
+      </w:r>
+      <w:r>
+        <w:rPr>
+          <w:rFonts w:eastAsiaTheme="minorEastAsia"/>
+          <w:color w:val="000000" w:themeColor="text1"/>
+        </w:rPr>
+        <w:t xml:space="preserve"> </w:t>
+      </w:r>
+      <w:r>
+        <w:rPr>
+          <w:rFonts w:eastAsiaTheme="minorEastAsia"/>
+          <w:color w:val="000000" w:themeColor="text1"/>
+        </w:rPr>
+        <w:t xml:space="preserve">diamond industry by looking at the anatomy of </w:t>
+      </w:r>
+      <w:r>
+        <w:rPr>
+          <w:rFonts w:eastAsiaTheme="minorEastAsia"/>
+          <w:color w:val="000000" w:themeColor="text1"/>
+        </w:rPr>
+        <w:t xml:space="preserve">diamonds and how those factors affect pricing. </w:t>
+      </w:r>
+      <w:r>
+        <w:rPr>
+          <w:rFonts w:eastAsiaTheme="minorEastAsia"/>
+          <w:color w:val="000000" w:themeColor="text1"/>
+        </w:rPr>
+        <w:t xml:space="preserve"> With our tools, a user can define</w:t>
+      </w:r>
+      <w:r>
+        <w:rPr>
+          <w:rFonts w:eastAsiaTheme="minorEastAsia"/>
+          <w:color w:val="000000" w:themeColor="text1"/>
+        </w:rPr>
+        <w:t xml:space="preserve"> what they are looking for in a diamond and run it through the price predictor model to get an idea of what</w:t>
+      </w:r>
+      <w:r>
+        <w:rPr>
+          <w:rFonts w:eastAsiaTheme="minorEastAsia"/>
+          <w:color w:val="000000" w:themeColor="text1"/>
+        </w:rPr>
+        <w:t xml:space="preserve"> they might expect to pay for the diamond of their dreams.</w:t>
+      </w:r>
+    </w:p>
+    <w:p>
+      <w:pPr>
+        <w:rPr>
+          <w:rFonts w:eastAsiaTheme="minorEastAsia"/>
+          <w:color w:val="000000" w:themeColor="text1"/>
+        </w:rPr>
+      </w:pPr>
+    </w:p>
+    <w:p>
+      <w:pPr>
+        <w:rPr>
+          <w:rFonts w:eastAsiaTheme="minorEastAsia"/>
+          <w:b/>
+          <w:bCs/>
+          <w:i/>
+          <w:iCs/>
+          <w:color w:val="000000" w:themeColor="text1"/>
+        </w:rPr>
+      </w:pPr>
+      <w:r>
+        <w:rPr>
+          <w:rFonts w:eastAsiaTheme="minorEastAsia"/>
+          <w:b/>
+          <w:bCs/>
+          <w:i/>
+          <w:iCs/>
+          <w:color w:val="000000" w:themeColor="text1"/>
+        </w:rPr>
+        <w:t xml:space="preserve">The </w:t>
+      </w:r>
+      <w:r>
+        <w:rPr>
+          <w:rFonts w:eastAsiaTheme="minorEastAsia"/>
+          <w:b/>
+          <w:bCs/>
+          <w:i/>
+          <w:iCs/>
+          <w:color w:val="000000" w:themeColor="text1"/>
+        </w:rPr>
+        <w:t>issue</w:t>
+      </w:r>
+    </w:p>
+    <w:p>
+      <w:pPr>
+        <w:rPr>
+          <w:rFonts w:eastAsiaTheme="minorEastAsia"/>
+          <w:color w:val="000000" w:themeColor="text1"/>
+        </w:rPr>
+      </w:pPr>
+      <w:r>
+        <w:rPr>
+          <w:rFonts w:eastAsiaTheme="minorEastAsia"/>
+          <w:color w:val="000000" w:themeColor="text1"/>
+        </w:rPr>
+        <w:t xml:space="preserve">When you make the decision to purchase a diamond, many people do not understand what </w:t>
+      </w:r>
+      <w:r>
+        <w:rPr>
+          <w:rFonts w:eastAsiaTheme="minorEastAsia"/>
+          <w:color w:val="000000" w:themeColor="text1"/>
+        </w:rPr>
+        <w:t xml:space="preserve">they should be looking for in a diamond.  Having to search the internet can be a long and tedious process.  </w:t>
+      </w:r>
+      <w:r>
+        <w:rPr>
+          <w:rFonts w:eastAsiaTheme="minorEastAsia"/>
+          <w:color w:val="000000" w:themeColor="text1"/>
+        </w:rPr>
+        <w:t xml:space="preserve">Our application makes this search much easier.  </w:t>
+      </w:r>
+      <w:r>
+        <w:rPr>
+          <w:rFonts w:eastAsiaTheme="minorEastAsia"/>
+          <w:color w:val="000000" w:themeColor="text1"/>
+        </w:rPr>
+        <w:t xml:space="preserve">There is a need to understand what the 4Cs are in diamond selection and how they impact the price you will be paying for the product as well as other features that can contribute to the price.  </w:t>
+      </w:r>
+      <w:r>
+        <w:rPr>
+          <w:rFonts w:eastAsiaTheme="minorEastAsia"/>
+          <w:color w:val="000000" w:themeColor="text1"/>
+        </w:rPr>
+        <w:t>Having this knowledge will help the user in being prepared when shopping for their diamond.</w:t>
+      </w:r>
+    </w:p>
+    <w:p>
+      <w:pPr>
+        <w:rPr>
+          <w:rFonts w:eastAsiaTheme="minorEastAsia"/>
+          <w:color w:val="000000" w:themeColor="text1"/>
+        </w:rPr>
+      </w:pPr>
+      <w:r>
+        <w:rPr>
+          <w:rFonts w:eastAsiaTheme="minorEastAsia"/>
+          <w:b/>
+          <w:bCs/>
+          <w:i/>
+          <w:iCs/>
+          <w:color w:val="000000" w:themeColor="text1"/>
+        </w:rPr>
+        <w:t xml:space="preserve">Data </w:t>
+      </w:r>
+    </w:p>
+    <w:p>
+      <w:pPr>
+        <w:rPr>
+          <w:rFonts w:eastAsiaTheme="minorEastAsia"/>
+          <w:color w:val="000000" w:themeColor="text1"/>
+        </w:rPr>
+      </w:pPr>
+      <w:r>
+        <w:rPr>
+          <w:rFonts w:eastAsiaTheme="minorEastAsia"/>
+          <w:color w:val="000000" w:themeColor="text1"/>
+        </w:rPr>
+        <w:t xml:space="preserve">The data used during the project covers the 4Cs – cut, clarity, </w:t>
+      </w:r>
+      <w:r>
+        <w:rPr>
+          <w:rFonts w:eastAsiaTheme="minorEastAsia"/>
+          <w:color w:val="000000" w:themeColor="text1"/>
+        </w:rPr>
+        <w:t>color,</w:t>
+      </w:r>
+      <w:r>
+        <w:rPr>
+          <w:rFonts w:eastAsiaTheme="minorEastAsia"/>
+          <w:color w:val="000000" w:themeColor="text1"/>
+        </w:rPr>
+        <w:t xml:space="preserve"> and ca</w:t>
+      </w:r>
+      <w:r>
+        <w:rPr>
+          <w:rFonts w:eastAsiaTheme="minorEastAsia"/>
+          <w:color w:val="000000" w:themeColor="text1"/>
+        </w:rPr>
+        <w:t xml:space="preserve">rat weight as well as length(mm), depth(mm), width (mm) and table size.  </w:t>
+      </w:r>
+      <w:r>
+        <w:rPr>
+          <w:rFonts w:eastAsiaTheme="minorEastAsia"/>
+          <w:color w:val="000000" w:themeColor="text1"/>
+        </w:rPr>
+        <w:t xml:space="preserve">The data was found on the </w:t>
+      </w:r>
+      <w:hyperlink r:id="rId8" w:history="1">
+        <w:r>
+          <w:rPr>
+            <w:rStyle w:val="Hyperlink"/>
+            <w:rFonts w:eastAsiaTheme="minorEastAsia"/>
+          </w:rPr>
+          <w:t>www.kaggle.com</w:t>
+        </w:r>
+      </w:hyperlink>
+      <w:r>
+        <w:rPr>
+          <w:rFonts w:eastAsiaTheme="minorEastAsia"/>
+          <w:color w:val="000000" w:themeColor="text1"/>
+        </w:rPr>
+        <w:t xml:space="preserve"> website</w:t>
+      </w:r>
+      <w:r>
+        <w:rPr>
+          <w:rFonts w:eastAsiaTheme="minorEastAsia"/>
+          <w:color w:val="000000" w:themeColor="text1"/>
+        </w:rPr>
+        <w:t xml:space="preserve">.  The data was </w:t>
+      </w:r>
+      <w:r>
+        <w:rPr>
+          <w:rFonts w:eastAsiaTheme="minorEastAsia"/>
+          <w:color w:val="000000" w:themeColor="text1"/>
+        </w:rPr>
+        <w:t>exceptionally clean</w:t>
+      </w:r>
+      <w:r>
+        <w:rPr>
+          <w:rFonts w:eastAsiaTheme="minorEastAsia"/>
+          <w:color w:val="000000" w:themeColor="text1"/>
+        </w:rPr>
+        <w:t xml:space="preserve"> and only needed one column deleted.  </w:t>
+      </w:r>
+      <w:r>
+        <w:rPr>
+          <w:rFonts w:eastAsiaTheme="minorEastAsia"/>
+          <w:color w:val="000000" w:themeColor="text1"/>
+        </w:rPr>
+        <w:t xml:space="preserve">No null values were found in the dataset.  </w:t>
+      </w:r>
+    </w:p>
+    <w:p>
+      <w:pPr>
+        <w:rPr>
+          <w:rFonts w:eastAsiaTheme="minorEastAsia"/>
+          <w:b/>
+          <w:bCs/>
+          <w:i/>
+          <w:iCs/>
+          <w:color w:val="000000" w:themeColor="text1"/>
+        </w:rPr>
+      </w:pPr>
+      <w:r>
+        <w:rPr>
+          <w:rFonts w:eastAsiaTheme="minorEastAsia"/>
+          <w:b/>
+          <w:bCs/>
+          <w:i/>
+          <w:iCs/>
+          <w:color w:val="000000" w:themeColor="text1"/>
+        </w:rPr>
+        <w:t>Visualization Analysis</w:t>
+      </w:r>
+    </w:p>
+    <w:p>
+      <w:pPr>
+        <w:rPr>
+          <w:rFonts w:eastAsiaTheme="minorEastAsia"/>
+          <w:color w:val="000000" w:themeColor="text1"/>
+        </w:rPr>
+      </w:pPr>
+      <w:r>
+        <w:rPr>
+          <w:rFonts w:eastAsiaTheme="minorEastAsia"/>
+          <w:color w:val="000000" w:themeColor="text1"/>
+        </w:rPr>
+        <w:t xml:space="preserve">We developed four dashboards using Tableau to view the data in multiple ways.  </w:t>
+      </w:r>
+      <w:r>
+        <w:rPr>
+          <w:rFonts w:eastAsiaTheme="minorEastAsia"/>
+          <w:color w:val="000000" w:themeColor="text1"/>
+        </w:rPr>
+        <w:t xml:space="preserve">The end user will be able to look at price and how different features affect the price of the diamond.  We looked at the number of times a diamond was purchased at different price points.  The greatest sale was at $18,000, </w:t>
+      </w:r>
+      <w:r>
+        <w:rPr>
+          <w:rFonts w:eastAsiaTheme="minorEastAsia"/>
+          <w:color w:val="000000" w:themeColor="text1"/>
+        </w:rPr>
+        <w:t>most</w:t>
+      </w:r>
+      <w:r>
+        <w:rPr>
+          <w:rFonts w:eastAsiaTheme="minorEastAsia"/>
+          <w:color w:val="000000" w:themeColor="text1"/>
+        </w:rPr>
+        <w:t xml:space="preserve"> sales were at $2,000 or less.</w:t>
+      </w:r>
+      <w:r>
+        <w:rPr>
+          <w:rFonts w:eastAsiaTheme="minorEastAsia"/>
+          <w:color w:val="000000" w:themeColor="text1"/>
+        </w:rPr>
+        <w:t xml:space="preserve">  There are several trend charts looking at pricing at different levels of cut, clarity, color, and carat weight.  </w:t>
+      </w:r>
+    </w:p>
+    <w:p>
+      <w:pPr>
+        <w:rPr>
+          <w:rFonts w:eastAsiaTheme="minorEastAsia"/>
+          <w:b/>
+          <w:bCs/>
+          <w:i/>
+          <w:iCs/>
+          <w:color w:val="000000" w:themeColor="text1"/>
+        </w:rPr>
+      </w:pPr>
+      <w:r>
+        <w:rPr>
+          <w:rFonts w:eastAsiaTheme="minorEastAsia"/>
+          <w:b/>
+          <w:bCs/>
+          <w:i/>
+          <w:iCs/>
+          <w:color w:val="000000" w:themeColor="text1"/>
+        </w:rPr>
+        <w:t>Machine Learning</w:t>
+      </w:r>
+    </w:p>
+    <w:p>
+      <w:pPr>
+        <w:rPr>
+          <w:rFonts w:eastAsiaTheme="minorEastAsia"/>
+          <w:color w:val="000000" w:themeColor="text1"/>
+        </w:rPr>
+      </w:pPr>
+      <w:r>
+        <w:rPr>
+          <w:rFonts w:eastAsiaTheme="minorEastAsia"/>
+          <w:color w:val="000000" w:themeColor="text1"/>
+        </w:rPr>
+        <w:t>To ensure that we chose the right model</w:t>
+      </w:r>
+      <w:r>
+        <w:rPr>
+          <w:rFonts w:eastAsiaTheme="minorEastAsia"/>
+          <w:color w:val="000000" w:themeColor="text1"/>
+        </w:rPr>
+        <w:t xml:space="preserve">, several linear regression and decision tree models were explored.  </w:t>
+      </w:r>
+      <w:r>
+        <w:rPr>
+          <w:rFonts w:eastAsiaTheme="minorEastAsia"/>
+          <w:color w:val="000000" w:themeColor="text1"/>
+        </w:rPr>
+        <w:t xml:space="preserve"> The linear regression models provided us </w:t>
+      </w:r>
+      <w:r>
+        <w:rPr>
+          <w:rFonts w:eastAsiaTheme="minorEastAsia"/>
+          <w:color w:val="000000" w:themeColor="text1"/>
+        </w:rPr>
+        <w:t xml:space="preserve">with a better model as it had a 91% accuracy and a low R2 score.  The decision tree models provided great accuracy and </w:t>
+      </w:r>
+      <w:r>
+        <w:rPr>
+          <w:rFonts w:eastAsiaTheme="minorEastAsia"/>
+          <w:color w:val="000000" w:themeColor="text1"/>
+        </w:rPr>
+        <w:t xml:space="preserve">low R2 scores, however, during testing </w:t>
+      </w:r>
+      <w:r>
+        <w:rPr>
+          <w:rFonts w:eastAsiaTheme="minorEastAsia"/>
+          <w:color w:val="000000" w:themeColor="text1"/>
+        </w:rPr>
+        <w:t>the models overfit the data and would predict values over $14,000</w:t>
+      </w:r>
+      <w:r>
+        <w:rPr>
+          <w:rFonts w:eastAsiaTheme="minorEastAsia"/>
+          <w:color w:val="000000" w:themeColor="text1"/>
+        </w:rPr>
+        <w:t xml:space="preserve"> regardless of the diamond carat size. </w:t>
+      </w:r>
+    </w:p>
+    <w:p>
+      <w:pPr>
+        <w:rPr>
+          <w:rFonts w:eastAsiaTheme="minorEastAsia"/>
+          <w:color w:val="000000" w:themeColor="text1"/>
+        </w:rPr>
+      </w:pPr>
+      <w:r>
+        <w:rPr>
+          <w:rFonts w:eastAsiaTheme="minorEastAsia"/>
+          <w:color w:val="000000" w:themeColor="text1"/>
+        </w:rPr>
+        <w:t xml:space="preserve">In conclusion, while the dataset was old, we were able to create a model that gives an end user multiple options in finding that perfect diamond for any occasion.  Unfortunately, the data is not current, and it will not provide the most up to date pricing.   </w:t>
+      </w:r>
+    </w:p>
+    <w:p>
+      <w:pPr>
+        <w:rPr>
+          <w:rFonts w:eastAsiaTheme="minorEastAsia"/>
+          <w:color w:val="000000" w:themeColor="text1"/>
+        </w:rPr>
+      </w:pPr>
+    </w:p>
+    <w:p>
+      <w:pPr>
+        <w:rPr>
+          <w:rFonts w:eastAsiaTheme="minorEastAsia"/>
+          <w:b/>
+          <w:bCs/>
+          <w:i/>
+          <w:iCs/>
+          <w:color w:val="000000" w:themeColor="text1"/>
+        </w:rPr>
+      </w:pPr>
+      <w:r>
+        <w:rPr>
+          <w:rFonts w:eastAsiaTheme="minorEastAsia"/>
+          <w:b/>
+          <w:bCs/>
+          <w:i/>
+          <w:iCs/>
+          <w:color w:val="000000" w:themeColor="text1"/>
+        </w:rPr>
+        <w:lastRenderedPageBreak/>
+        <w:t>Conclusions</w:t>
+      </w:r>
+    </w:p>
+    <w:p>
+      <w:pPr>
+        <w:rPr>
+          <w:rFonts w:eastAsiaTheme="minorEastAsia"/>
+          <w:color w:val="000000" w:themeColor="text1"/>
+        </w:rPr>
+      </w:pPr>
+      <w:r>
+        <w:rPr>
+          <w:rFonts w:eastAsiaTheme="minorEastAsia"/>
+          <w:color w:val="000000" w:themeColor="text1"/>
+        </w:rPr>
+        <w:t xml:space="preserve">Choosing the perfect diamond boils down to choosing the right cut as it is the most important feature.  Color, clarity, and carat weight play a large part in the pricing.  The larger the weight, the least amount of color and the best clarity will bring the heftiest price.  The largest sale in 2017, was $18,000.  Most of the diamonds sold in 2017 were under $2,000.   </w:t>
+      </w:r>
+    </w:p>
+    <w:p>
+      <w:pPr>
+        <w:rPr>
+          <w:rFonts w:eastAsiaTheme="minorEastAsia"/>
+          <w:b/>
+          <w:bCs/>
+          <w:i/>
+          <w:iCs/>
+          <w:color w:val="000000" w:themeColor="text1"/>
+        </w:rPr>
+      </w:pPr>
+      <w:r>
+        <w:rPr>
+          <w:rFonts w:eastAsiaTheme="minorEastAsia"/>
+          <w:b/>
+          <w:bCs/>
+          <w:i/>
+          <w:iCs/>
+          <w:color w:val="000000" w:themeColor="text1"/>
+        </w:rPr>
+        <w:t>Future Work Recommendations</w:t>
+      </w:r>
+    </w:p>
+    <w:p>
+      <w:pPr>
+        <w:rPr>
+          <w:rFonts w:eastAsiaTheme="minorEastAsia"/>
+          <w:color w:val="000000" w:themeColor="text1"/>
+        </w:rPr>
+      </w:pPr>
+      <w:r>
+        <w:rPr>
+          <w:rFonts w:eastAsiaTheme="minorEastAsia"/>
+          <w:color w:val="000000" w:themeColor="text1"/>
+        </w:rPr>
+        <w:t>If we were to continue this project in the future, we would look for an additional data source that would include shape in the dataset.  We would also look for a more updated dataset as this was from 2017.  Being able to include shape would add a new dimension to the overall tables and give the end user additional choices.</w:t>
+      </w:r>
+    </w:p>
+    <w:p>
+      <w:pPr>
+        <w:rPr>
+          <w:rFonts w:eastAsiaTheme="minorEastAsia"/>
+          <w:b/>
+          <w:bCs/>
+          <w:i/>
+          <w:iCs/>
+          <w:color w:val="000000" w:themeColor="text1"/>
+        </w:rPr>
+      </w:pPr>
+      <w:r>
+        <w:rPr>
+          <w:rFonts w:eastAsiaTheme="minorEastAsia"/>
+          <w:b/>
+          <w:bCs/>
+          <w:i/>
+          <w:iCs/>
+          <w:color w:val="000000" w:themeColor="text1"/>
+        </w:rPr>
+        <w:t>Limitations/Bias</w:t>
+      </w:r>
+    </w:p>
+    <w:p>
+      <w:pPr>
+        <w:rPr>
+          <w:rFonts w:eastAsiaTheme="minorEastAsia"/>
+          <w:color w:val="000000" w:themeColor="text1"/>
+        </w:rPr>
+      </w:pPr>
+      <w:r>
+        <w:rPr>
+          <w:rFonts w:eastAsiaTheme="minorEastAsia"/>
+          <w:color w:val="000000" w:themeColor="text1"/>
+        </w:rPr>
+        <w:t>Key limitation to the data was the lack of shape in the data.  Diamond shape is an especially important piece of diamond selection, the data did not include this feature.  We would have been able to narrow down a user’s choice in picking the right diamond for their purposes.</w:t>
+      </w:r>
+    </w:p>
+    <w:p>
+      <w:pPr>
+        <w:rPr>
+          <w:rFonts w:eastAsiaTheme="minorEastAsia"/>
+          <w:color w:val="000000" w:themeColor="text1"/>
+        </w:rPr>
+      </w:pPr>
+      <w:r>
+        <w:rPr>
+          <w:rFonts w:eastAsiaTheme="minorEastAsia"/>
+          <w:color w:val="000000" w:themeColor="text1"/>
+        </w:rPr>
+        <w:t>Dataset is a bit dated from 2017.</w:t>
+      </w:r>
+    </w:p>
+    <w:p>
+      <w:pPr>
+        <w:rPr>
+          <w:rFonts w:eastAsiaTheme="minorEastAsia"/>
+          <w:color w:val="4472C4" w:themeColor="accent1"/>
+        </w:rPr>
+      </w:pPr>
+      <w:r>
+        <w:rPr>
+          <w:rFonts w:eastAsiaTheme="minorEastAsia"/>
+          <w:color w:val="000000" w:themeColor="text1"/>
+        </w:rPr>
+        <w:t>Model selection was limited to the linear regression models as the decision tree models overfit the data and was not as desirable as the regression models.</w:t>
+      </w:r>
+    </w:p>
+    <w:p>
+      <w:pPr>
+        <w:rPr>
+          <w:rFonts w:eastAsiaTheme="minorEastAsia"/>
+          <w:color w:val="000000" w:themeColor="text1"/>
+        </w:rPr>
+      </w:pPr>
+    </w:p>
+    <w:p>
+      <w:pPr>
+        <w:rPr>
+          <w:rFonts w:eastAsiaTheme="minorEastAsia"/>
+          <w:color w:val="000000" w:themeColor="text1"/>
+        </w:rPr>
+      </w:pPr>
+    </w:p>
+    <w:p>
+      <w:pPr>
+        <w:rPr>
+          <w:rFonts w:eastAsiaTheme="minorEastAsia"/>
+          <w:color w:val="000000" w:themeColor="text1"/>
+        </w:rPr>
+      </w:pPr>
+      <w:r>
+        <w:rPr>
+          <w:rFonts w:eastAsiaTheme="minorEastAsia"/>
+          <w:color w:val="000000" w:themeColor="text1"/>
+        </w:rPr>
+        <w:br w:type="page"/>
+      </w:r>
+    </w:p>
+    <w:p>
+      <w:pPr>
         <w:rPr>
           <w:rFonts w:eastAsiaTheme="minorEastAsia"/>
           <w:color w:val="000000" w:themeColor="text1"/>
@@ -1339,7 +2020,28 @@
           <w:rFonts w:eastAsiaTheme="minorEastAsia"/>
           <w:color w:val="000000" w:themeColor="text1"/>
         </w:rPr>
-        <w:t>but we wanted to know more about the diamond trade</w:t>
+        <w:t>however</w:t>
+      </w:r>
+      <w:r>
+        <w:rPr>
+          <w:rFonts w:eastAsiaTheme="minorEastAsia"/>
+          <w:color w:val="000000" w:themeColor="text1"/>
+        </w:rPr>
+        <w:t xml:space="preserve"> we wanted to know more about </w:t>
+      </w:r>
+      <w:r>
+        <w:rPr>
+          <w:rFonts w:eastAsiaTheme="minorEastAsia"/>
+          <w:color w:val="000000" w:themeColor="text1"/>
+        </w:rPr>
+        <w:t>the</w:t>
+      </w:r>
+      <w:r>
+        <w:rPr>
+          <w:rFonts w:eastAsiaTheme="minorEastAsia"/>
+          <w:color w:val="000000" w:themeColor="text1"/>
+        </w:rPr>
+        <w:t xml:space="preserve"> diamond trade</w:t>
       </w:r>
       <w:r>
         <w:rPr>
@@ -1494,85 +2196,6 @@
             <wp:extent cx="4691063" cy="1619820"/>
             <wp:effectExtent l="0" t="0" r="0" b="0"/>
             <wp:docPr id="1" name="Picture 1"/>
-            <wp:cNvGraphicFramePr>
-              <a:graphicFrameLocks xmlns:a="http://schemas.openxmlformats.org/drawingml/2006/main" noChangeAspect="1"/>
-            </wp:cNvGraphicFramePr>
-            <a:graphic xmlns:a="http://schemas.openxmlformats.org/drawingml/2006/main">
-              <a:graphicData uri="http://schemas.openxmlformats.org/drawingml/2006/picture">
-                <pic:pic xmlns:pic="http://schemas.openxmlformats.org/drawingml/2006/picture">
-                  <pic:nvPicPr>
-                    <pic:cNvPr id="1" name=""/>
-                    <pic:cNvPicPr/>
-                  </pic:nvPicPr>
-                  <pic:blipFill>
-                    <a:blip r:embed="rId8"/>
-                    <a:stretch>
-                      <a:fillRect/>
-                    </a:stretch>
-                  </pic:blipFill>
-                  <pic:spPr>
-                    <a:xfrm>
-                      <a:off x="0" y="0"/>
-                      <a:ext cx="4845459" cy="1673133"/>
-                    </a:xfrm>
-                    <a:prstGeom prst="rect">
-                      <a:avLst/>
-                    </a:prstGeom>
-                  </pic:spPr>
-                </pic:pic>
-              </a:graphicData>
-            </a:graphic>
-          </wp:inline>
-        </w:drawing>
-      </w:r>
-    </w:p>
-    <w:p>
-      <w:pPr>
-        <w:rPr>
-          <w:rFonts w:eastAsiaTheme="minorEastAsia"/>
-          <w:color w:val="000000" w:themeColor="text1"/>
-        </w:rPr>
-      </w:pPr>
-      <w:r>
-        <w:rPr>
-          <w:rFonts w:eastAsiaTheme="minorEastAsia"/>
-          <w:color w:val="000000" w:themeColor="text1"/>
-        </w:rPr>
-        <w:t xml:space="preserve">Color – Color is the second most important feature </w:t>
-      </w:r>
-      <w:r>
-        <w:rPr>
-          <w:rFonts w:eastAsiaTheme="minorEastAsia"/>
-          <w:color w:val="000000" w:themeColor="text1"/>
-        </w:rPr>
-        <w:t>in diamond selection.  The less color that a diamond has th</w:t>
-      </w:r>
-      <w:r>
-        <w:rPr>
-          <w:rFonts w:eastAsiaTheme="minorEastAsia"/>
-          <w:color w:val="000000" w:themeColor="text1"/>
-        </w:rPr>
-        <w:t xml:space="preserve">e higher the grade of the diamond.  </w:t>
-      </w:r>
-    </w:p>
-    <w:p>
-      <w:pPr>
-        <w:rPr>
-          <w:rFonts w:eastAsiaTheme="minorEastAsia"/>
-          <w:color w:val="4472C4" w:themeColor="accent1"/>
-        </w:rPr>
-      </w:pPr>
-      <w:r>
-        <w:rPr>
-          <w:rFonts w:eastAsiaTheme="minorEastAsia"/>
-          <w:noProof/>
-          <w:color w:val="4472C4" w:themeColor="accent1"/>
-        </w:rPr>
-        <w:drawing>
-          <wp:inline distT="0" distB="0" distL="0" distR="0" wp14:anchorId="71A9A2D7" wp14:editId="30328C26">
-            <wp:extent cx="5219700" cy="1600485"/>
-            <wp:effectExtent l="0" t="0" r="0" b="0"/>
-            <wp:docPr id="2" name="Picture 2"/>
             <wp:cNvGraphicFramePr>
               <a:graphicFrameLocks xmlns:a="http://schemas.openxmlformats.org/drawingml/2006/main" noChangeAspect="1"/>
             </wp:cNvGraphicFramePr>
@@ -1592,7 +2215,7 @@
                   <pic:spPr>
                     <a:xfrm>
                       <a:off x="0" y="0"/>
-                      <a:ext cx="5258530" cy="1612391"/>
+                      <a:ext cx="4845459" cy="1673133"/>
                     </a:xfrm>
                     <a:prstGeom prst="rect">
                       <a:avLst/>
@@ -1617,42 +2240,21 @@
           <w:rFonts w:eastAsiaTheme="minorEastAsia"/>
           <w:color w:val="000000" w:themeColor="text1"/>
         </w:rPr>
-        <w:t xml:space="preserve">Clarity </w:t>
-      </w:r>
-      <w:r>
-        <w:rPr>
-          <w:rFonts w:eastAsiaTheme="minorEastAsia"/>
-          <w:color w:val="000000" w:themeColor="text1"/>
-        </w:rPr>
-        <w:t>–</w:t>
-      </w:r>
-      <w:r>
-        <w:rPr>
-          <w:rFonts w:eastAsiaTheme="minorEastAsia"/>
-          <w:color w:val="000000" w:themeColor="text1"/>
-        </w:rPr>
-        <w:t xml:space="preserve"> </w:t>
-      </w:r>
-      <w:r>
-        <w:rPr>
-          <w:rFonts w:eastAsiaTheme="minorEastAsia"/>
-          <w:color w:val="000000" w:themeColor="text1"/>
-        </w:rPr>
-        <w:t>clarity defines the degree that a diamond is flawed</w:t>
-      </w:r>
-      <w:r>
-        <w:rPr>
-          <w:rFonts w:eastAsiaTheme="minorEastAsia"/>
-          <w:color w:val="000000" w:themeColor="text1"/>
-        </w:rPr>
-        <w:t>.  Clarity grade is based on the size, numbe</w:t>
-      </w:r>
-      <w:r>
-        <w:rPr>
-          <w:rFonts w:eastAsiaTheme="minorEastAsia"/>
-          <w:color w:val="000000" w:themeColor="text1"/>
-        </w:rPr>
-        <w:t>r, position of, and color of the diamond’s flaws.</w:t>
+        <w:t xml:space="preserve">Color – Color is the second most important feature </w:t>
+      </w:r>
+      <w:r>
+        <w:rPr>
+          <w:rFonts w:eastAsiaTheme="minorEastAsia"/>
+          <w:color w:val="000000" w:themeColor="text1"/>
+        </w:rPr>
+        <w:t>in diamond selection.  The less color that a diamond has th</w:t>
+      </w:r>
+      <w:r>
+        <w:rPr>
+          <w:rFonts w:eastAsiaTheme="minorEastAsia"/>
+          <w:color w:val="000000" w:themeColor="text1"/>
+        </w:rPr>
+        <w:t xml:space="preserve">e higher the grade of the diamond.  </w:t>
       </w:r>
     </w:p>
     <w:p>
@@ -1669,10 +2271,10 @@
           <w:color w:val="4472C4" w:themeColor="accent1"/>
         </w:rPr>
         <w:drawing>
-          <wp:inline distT="0" distB="0" distL="0" distR="0" wp14:anchorId="6ACCDB4C" wp14:editId="40503EAC">
-            <wp:extent cx="5210175" cy="1756764"/>
+          <wp:inline distT="0" distB="0" distL="0" distR="0" wp14:anchorId="71A9A2D7" wp14:editId="30328C26">
+            <wp:extent cx="5219700" cy="1600485"/>
             <wp:effectExtent l="0" t="0" r="0" b="0"/>
-            <wp:docPr id="3" name="Picture 3"/>
+            <wp:docPr id="2" name="Picture 2"/>
             <wp:cNvGraphicFramePr>
               <a:graphicFrameLocks xmlns:a="http://schemas.openxmlformats.org/drawingml/2006/main" noChangeAspect="1"/>
             </wp:cNvGraphicFramePr>
@@ -1692,7 +2294,7 @@
                   <pic:spPr>
                     <a:xfrm>
                       <a:off x="0" y="0"/>
-                      <a:ext cx="5297241" cy="1786121"/>
+                      <a:ext cx="5258530" cy="1612391"/>
                     </a:xfrm>
                     <a:prstGeom prst="rect">
                       <a:avLst/>
@@ -1717,7 +2319,42 @@
           <w:rFonts w:eastAsiaTheme="minorEastAsia"/>
           <w:color w:val="000000" w:themeColor="text1"/>
         </w:rPr>
-        <w:t xml:space="preserve">Carat Weight – carat weight refers to a diamond’s total weight not to size.  </w:t>
+        <w:t xml:space="preserve">Clarity </w:t>
+      </w:r>
+      <w:r>
+        <w:rPr>
+          <w:rFonts w:eastAsiaTheme="minorEastAsia"/>
+          <w:color w:val="000000" w:themeColor="text1"/>
+        </w:rPr>
+        <w:t>–</w:t>
+      </w:r>
+      <w:r>
+        <w:rPr>
+          <w:rFonts w:eastAsiaTheme="minorEastAsia"/>
+          <w:color w:val="000000" w:themeColor="text1"/>
+        </w:rPr>
+        <w:t xml:space="preserve"> </w:t>
+      </w:r>
+      <w:r>
+        <w:rPr>
+          <w:rFonts w:eastAsiaTheme="minorEastAsia"/>
+          <w:color w:val="000000" w:themeColor="text1"/>
+        </w:rPr>
+        <w:t>clarity defines the degree that a diamond is flawed</w:t>
+      </w:r>
+      <w:r>
+        <w:rPr>
+          <w:rFonts w:eastAsiaTheme="minorEastAsia"/>
+          <w:color w:val="000000" w:themeColor="text1"/>
+        </w:rPr>
+        <w:t>.  Clarity grade is based on the size, numbe</w:t>
+      </w:r>
+      <w:r>
+        <w:rPr>
+          <w:rFonts w:eastAsiaTheme="minorEastAsia"/>
+          <w:color w:val="000000" w:themeColor="text1"/>
+        </w:rPr>
+        <w:t>r, position of, and color of the diamond’s flaws.</w:t>
       </w:r>
     </w:p>
     <w:p>
@@ -1733,12 +2370,11 @@
           <w:noProof/>
           <w:color w:val="4472C4" w:themeColor="accent1"/>
         </w:rPr>
-        <w:lastRenderedPageBreak/>
         <w:drawing>
-          <wp:inline distT="0" distB="0" distL="0" distR="0" wp14:anchorId="302ED22A" wp14:editId="69BADA29">
-            <wp:extent cx="4276725" cy="1498225"/>
-            <wp:effectExtent l="0" t="0" r="0" b="6985"/>
-            <wp:docPr id="4" name="Picture 4"/>
+          <wp:inline distT="0" distB="0" distL="0" distR="0" wp14:anchorId="6ACCDB4C" wp14:editId="40503EAC">
+            <wp:extent cx="5210175" cy="1756764"/>
+            <wp:effectExtent l="0" t="0" r="0" b="0"/>
+            <wp:docPr id="3" name="Picture 3"/>
             <wp:cNvGraphicFramePr>
               <a:graphicFrameLocks xmlns:a="http://schemas.openxmlformats.org/drawingml/2006/main" noChangeAspect="1"/>
             </wp:cNvGraphicFramePr>
@@ -1758,7 +2394,7 @@
                   <pic:spPr>
                     <a:xfrm>
                       <a:off x="0" y="0"/>
-                      <a:ext cx="4381059" cy="1534775"/>
+                      <a:ext cx="5297241" cy="1786121"/>
                     </a:xfrm>
                     <a:prstGeom prst="rect">
                       <a:avLst/>
@@ -1773,75 +2409,17 @@
     </w:p>
     <w:p>
       <w:pPr>
-        <w:jc w:val="center"/>
-        <w:rPr>
-          <w:rFonts w:eastAsiaTheme="minorEastAsia"/>
-          <w:color w:val="000000" w:themeColor="text1"/>
-        </w:rPr>
-      </w:pPr>
-      <w:r>
-        <w:rPr>
-          <w:rFonts w:eastAsiaTheme="minorEastAsia"/>
-          <w:color w:val="000000" w:themeColor="text1"/>
-        </w:rPr>
-        <w:t>Data Information</w:t>
-      </w:r>
-    </w:p>
-    <w:p>
-      <w:pPr>
-        <w:rPr>
-          <w:rFonts w:eastAsiaTheme="minorEastAsia"/>
-          <w:color w:val="000000" w:themeColor="text1"/>
-        </w:rPr>
-      </w:pPr>
-      <w:r>
-        <w:rPr>
-          <w:rFonts w:eastAsiaTheme="minorEastAsia"/>
-          <w:color w:val="000000" w:themeColor="text1"/>
-        </w:rPr>
-        <w:t xml:space="preserve">The data was selected from Kaggle and </w:t>
-      </w:r>
-      <w:r>
-        <w:rPr>
-          <w:rFonts w:eastAsiaTheme="minorEastAsia"/>
-          <w:color w:val="000000" w:themeColor="text1"/>
-        </w:rPr>
-        <w:t xml:space="preserve">was in a csv format.  The data set was medium in size and we were able to use it as is without taking a random sample.  </w:t>
-      </w:r>
-      <w:r>
-        <w:rPr>
-          <w:rFonts w:eastAsiaTheme="minorEastAsia"/>
-          <w:color w:val="000000" w:themeColor="text1"/>
-        </w:rPr>
-        <w:t xml:space="preserve">The data selected was </w:t>
-      </w:r>
-      <w:r>
-        <w:rPr>
-          <w:rFonts w:eastAsiaTheme="minorEastAsia"/>
-          <w:color w:val="000000" w:themeColor="text1"/>
-        </w:rPr>
-        <w:t>exceptionally clean</w:t>
-      </w:r>
-      <w:r>
-        <w:rPr>
-          <w:rFonts w:eastAsiaTheme="minorEastAsia"/>
-          <w:color w:val="000000" w:themeColor="text1"/>
-        </w:rPr>
-        <w:t xml:space="preserve"> </w:t>
-      </w:r>
-      <w:r>
-        <w:rPr>
-          <w:rFonts w:eastAsiaTheme="minorEastAsia"/>
-          <w:color w:val="000000" w:themeColor="text1"/>
-        </w:rPr>
-        <w:t>and only one column was deleted as it mirrored the index column.</w:t>
-      </w:r>
-      <w:r>
-        <w:rPr>
-          <w:rFonts w:eastAsiaTheme="minorEastAsia"/>
-          <w:color w:val="000000" w:themeColor="text1"/>
-        </w:rPr>
-        <w:t xml:space="preserve">  </w:t>
+        <w:rPr>
+          <w:rFonts w:eastAsiaTheme="minorEastAsia"/>
+          <w:color w:val="000000" w:themeColor="text1"/>
+        </w:rPr>
+      </w:pPr>
+      <w:r>
+        <w:rPr>
+          <w:rFonts w:eastAsiaTheme="minorEastAsia"/>
+          <w:color w:val="000000" w:themeColor="text1"/>
+        </w:rPr>
+        <w:t xml:space="preserve">Carat Weight – carat weight refers to a diamond’s total weight not to size.  </w:t>
       </w:r>
     </w:p>
     <w:p>
@@ -1857,11 +2435,12 @@
           <w:noProof/>
           <w:color w:val="4472C4" w:themeColor="accent1"/>
         </w:rPr>
+        <w:lastRenderedPageBreak/>
         <w:drawing>
-          <wp:inline distT="0" distB="0" distL="0" distR="0" wp14:anchorId="4F0CEA54" wp14:editId="6633BBDC">
-            <wp:extent cx="3952875" cy="3192988"/>
-            <wp:effectExtent l="0" t="0" r="0" b="7620"/>
-            <wp:docPr id="5" name="Picture 5"/>
+          <wp:inline distT="0" distB="0" distL="0" distR="0" wp14:anchorId="302ED22A" wp14:editId="69BADA29">
+            <wp:extent cx="4276725" cy="1498225"/>
+            <wp:effectExtent l="0" t="0" r="0" b="6985"/>
+            <wp:docPr id="4" name="Picture 4"/>
             <wp:cNvGraphicFramePr>
               <a:graphicFrameLocks xmlns:a="http://schemas.openxmlformats.org/drawingml/2006/main" noChangeAspect="1"/>
             </wp:cNvGraphicFramePr>
@@ -1881,7 +2460,7 @@
                   <pic:spPr>
                     <a:xfrm>
                       <a:off x="0" y="0"/>
-                      <a:ext cx="3986745" cy="3220347"/>
+                      <a:ext cx="4381059" cy="1534775"/>
                     </a:xfrm>
                     <a:prstGeom prst="rect">
                       <a:avLst/>
@@ -1896,24 +2475,68 @@
     </w:p>
     <w:p>
       <w:pPr>
-        <w:rPr>
-          <w:rFonts w:eastAsiaTheme="minorEastAsia"/>
-          <w:color w:val="4472C4" w:themeColor="accent1"/>
-        </w:rPr>
-      </w:pPr>
-      <w:r>
-        <w:rPr>
-          <w:rFonts w:eastAsiaTheme="minorEastAsia"/>
-          <w:color w:val="000000" w:themeColor="text1"/>
-        </w:rPr>
-        <w:t xml:space="preserve">We </w:t>
-      </w:r>
-      <w:r>
-        <w:rPr>
-          <w:rFonts w:eastAsiaTheme="minorEastAsia"/>
-          <w:color w:val="000000" w:themeColor="text1"/>
-        </w:rPr>
-        <w:t>checked to</w:t>
+        <w:jc w:val="center"/>
+        <w:rPr>
+          <w:rFonts w:eastAsiaTheme="minorEastAsia"/>
+          <w:color w:val="000000" w:themeColor="text1"/>
+        </w:rPr>
+      </w:pPr>
+      <w:r>
+        <w:rPr>
+          <w:rFonts w:eastAsiaTheme="minorEastAsia"/>
+          <w:color w:val="000000" w:themeColor="text1"/>
+        </w:rPr>
+        <w:t>Data Information</w:t>
+      </w:r>
+    </w:p>
+    <w:p>
+      <w:pPr>
+        <w:rPr>
+          <w:rFonts w:eastAsiaTheme="minorEastAsia"/>
+          <w:color w:val="000000" w:themeColor="text1"/>
+        </w:rPr>
+      </w:pPr>
+      <w:r>
+        <w:rPr>
+          <w:rFonts w:eastAsiaTheme="minorEastAsia"/>
+          <w:color w:val="000000" w:themeColor="text1"/>
+        </w:rPr>
+        <w:t xml:space="preserve">The data was selected from Kaggle and </w:t>
+      </w:r>
+      <w:r>
+        <w:rPr>
+          <w:rFonts w:eastAsiaTheme="minorEastAsia"/>
+          <w:color w:val="000000" w:themeColor="text1"/>
+        </w:rPr>
+        <w:t xml:space="preserve">was in a </w:t>
+      </w:r>
+      <w:r>
+        <w:rPr>
+          <w:rFonts w:eastAsiaTheme="minorEastAsia"/>
+          <w:color w:val="000000" w:themeColor="text1"/>
+        </w:rPr>
+        <w:t>.</w:t>
+      </w:r>
+      <w:r>
+        <w:rPr>
+          <w:rFonts w:eastAsiaTheme="minorEastAsia"/>
+          <w:color w:val="000000" w:themeColor="text1"/>
+        </w:rPr>
+        <w:t xml:space="preserve">csv format.  The data set was medium in size and we were able to use it as is without taking a random sample.  </w:t>
+      </w:r>
+      <w:r>
+        <w:rPr>
+          <w:rFonts w:eastAsiaTheme="minorEastAsia"/>
+          <w:color w:val="000000" w:themeColor="text1"/>
+        </w:rPr>
+        <w:t xml:space="preserve">The data selected was </w:t>
+      </w:r>
+      <w:r>
+        <w:rPr>
+          <w:rFonts w:eastAsiaTheme="minorEastAsia"/>
+          <w:color w:val="000000" w:themeColor="text1"/>
+        </w:rPr>
+        <w:t>exceptionally clean</w:t>
       </w:r>
       <w:r>
         <w:rPr>
@@ -1927,14 +2550,14 @@
           <w:rFonts w:eastAsiaTheme="minorEastAsia"/>
           <w:color w:val="000000" w:themeColor="text1"/>
         </w:rPr>
-        <w:t>ensure that the</w:t>
-      </w:r>
-      <w:r>
-        <w:rPr>
-          <w:rFonts w:eastAsiaTheme="minorEastAsia"/>
-          <w:color w:val="000000" w:themeColor="text1"/>
-        </w:rPr>
-        <w:t xml:space="preserve"> data did not have any null values.</w:t>
+        <w:t>and only one column was deleted as it mirrored the index column.</w:t>
+      </w:r>
+      <w:r>
+        <w:rPr>
+          <w:rFonts w:eastAsiaTheme="minorEastAsia"/>
+          <w:color w:val="000000" w:themeColor="text1"/>
+        </w:rPr>
+        <w:t xml:space="preserve">  </w:t>
       </w:r>
     </w:p>
     <w:p>
@@ -1951,10 +2574,10 @@
           <w:color w:val="4472C4" w:themeColor="accent1"/>
         </w:rPr>
         <w:drawing>
-          <wp:inline distT="0" distB="0" distL="0" distR="0" wp14:anchorId="75CB0404" wp14:editId="6FAC9D66">
-            <wp:extent cx="2271713" cy="1819781"/>
-            <wp:effectExtent l="0" t="0" r="0" b="9525"/>
-            <wp:docPr id="6" name="Picture 6"/>
+          <wp:inline distT="0" distB="0" distL="0" distR="0" wp14:anchorId="4F0CEA54" wp14:editId="6633BBDC">
+            <wp:extent cx="3952875" cy="3192988"/>
+            <wp:effectExtent l="0" t="0" r="0" b="7620"/>
+            <wp:docPr id="5" name="Picture 5"/>
             <wp:cNvGraphicFramePr>
               <a:graphicFrameLocks xmlns:a="http://schemas.openxmlformats.org/drawingml/2006/main" noChangeAspect="1"/>
             </wp:cNvGraphicFramePr>
@@ -1974,7 +2597,7 @@
                   <pic:spPr>
                     <a:xfrm>
                       <a:off x="0" y="0"/>
-                      <a:ext cx="2315021" cy="1854474"/>
+                      <a:ext cx="3986745" cy="3220347"/>
                     </a:xfrm>
                     <a:prstGeom prst="rect">
                       <a:avLst/>
@@ -1997,14 +2620,57 @@
       <w:r>
         <w:rPr>
           <w:rFonts w:eastAsiaTheme="minorEastAsia"/>
+          <w:color w:val="000000" w:themeColor="text1"/>
+        </w:rPr>
+        <w:t xml:space="preserve">We </w:t>
+      </w:r>
+      <w:r>
+        <w:rPr>
+          <w:rFonts w:eastAsiaTheme="minorEastAsia"/>
+          <w:color w:val="000000" w:themeColor="text1"/>
+        </w:rPr>
+        <w:t>checked to</w:t>
+      </w:r>
+      <w:r>
+        <w:rPr>
+          <w:rFonts w:eastAsiaTheme="minorEastAsia"/>
+          <w:color w:val="000000" w:themeColor="text1"/>
+        </w:rPr>
+        <w:t xml:space="preserve"> </w:t>
+      </w:r>
+      <w:r>
+        <w:rPr>
+          <w:rFonts w:eastAsiaTheme="minorEastAsia"/>
+          <w:color w:val="000000" w:themeColor="text1"/>
+        </w:rPr>
+        <w:t>ensure that the</w:t>
+      </w:r>
+      <w:r>
+        <w:rPr>
+          <w:rFonts w:eastAsiaTheme="minorEastAsia"/>
+          <w:color w:val="000000" w:themeColor="text1"/>
+        </w:rPr>
+        <w:t xml:space="preserve"> data did not have any null values.</w:t>
+      </w:r>
+    </w:p>
+    <w:p>
+      <w:pPr>
+        <w:rPr>
+          <w:rFonts w:eastAsiaTheme="minorEastAsia"/>
           <w:color w:val="4472C4" w:themeColor="accent1"/>
         </w:rPr>
-        <w:lastRenderedPageBreak/>
+      </w:pPr>
+      <w:r>
+        <w:rPr>
+          <w:rFonts w:eastAsiaTheme="minorEastAsia"/>
+          <w:noProof/>
+          <w:color w:val="4472C4" w:themeColor="accent1"/>
+        </w:rPr>
         <w:drawing>
-          <wp:inline distT="0" distB="0" distL="0" distR="0" wp14:anchorId="08B411FA" wp14:editId="77A8EA8C">
-            <wp:extent cx="5452472" cy="2143125"/>
-            <wp:effectExtent l="0" t="0" r="0" b="0"/>
-            <wp:docPr id="26" name="Picture 26"/>
+          <wp:inline distT="0" distB="0" distL="0" distR="0" wp14:anchorId="75CB0404" wp14:editId="6FAC9D66">
+            <wp:extent cx="2271713" cy="1819781"/>
+            <wp:effectExtent l="0" t="0" r="0" b="9525"/>
+            <wp:docPr id="6" name="Picture 6"/>
             <wp:cNvGraphicFramePr>
               <a:graphicFrameLocks xmlns:a="http://schemas.openxmlformats.org/drawingml/2006/main" noChangeAspect="1"/>
             </wp:cNvGraphicFramePr>
@@ -2024,7 +2690,7 @@
                   <pic:spPr>
                     <a:xfrm>
                       <a:off x="0" y="0"/>
-                      <a:ext cx="5541179" cy="2177992"/>
+                      <a:ext cx="2315021" cy="1854474"/>
                     </a:xfrm>
                     <a:prstGeom prst="rect">
                       <a:avLst/>
@@ -2047,235 +2713,15 @@
       <w:r>
         <w:rPr>
           <w:rFonts w:eastAsiaTheme="minorEastAsia"/>
-          <w:color w:val="000000" w:themeColor="text1"/>
-        </w:rPr>
-        <w:t xml:space="preserve">The </w:t>
-      </w:r>
-      <w:r>
-        <w:rPr>
-          <w:rFonts w:eastAsiaTheme="minorEastAsia"/>
-          <w:color w:val="000000" w:themeColor="text1"/>
-        </w:rPr>
-        <w:t xml:space="preserve">Data table in the application </w:t>
-      </w:r>
-      <w:r>
-        <w:rPr>
-          <w:rFonts w:eastAsiaTheme="minorEastAsia"/>
-          <w:color w:val="000000" w:themeColor="text1"/>
-        </w:rPr>
-        <w:t xml:space="preserve">gives the end user an opportunity to review all data points in the dataset or </w:t>
-      </w:r>
-      <w:r>
-        <w:rPr>
-          <w:rFonts w:eastAsiaTheme="minorEastAsia"/>
-          <w:color w:val="000000" w:themeColor="text1"/>
-        </w:rPr>
-        <w:t xml:space="preserve">they can narrow down to </w:t>
-      </w:r>
-      <w:r>
-        <w:rPr>
-          <w:rFonts w:eastAsiaTheme="minorEastAsia"/>
-          <w:color w:val="000000" w:themeColor="text1"/>
-        </w:rPr>
-        <w:t>just a few</w:t>
-      </w:r>
-      <w:r>
-        <w:rPr>
-          <w:rFonts w:eastAsiaTheme="minorEastAsia"/>
-          <w:color w:val="000000" w:themeColor="text1"/>
-        </w:rPr>
-        <w:t xml:space="preserve"> points</w:t>
-      </w:r>
-      <w:r>
-        <w:rPr>
-          <w:rFonts w:eastAsiaTheme="minorEastAsia"/>
-          <w:color w:val="000000" w:themeColor="text1"/>
-        </w:rPr>
-        <w:t>.</w:t>
-      </w:r>
-    </w:p>
-    <w:p>
-      <w:pPr>
-        <w:jc w:val="center"/>
-        <w:rPr>
-          <w:rFonts w:eastAsiaTheme="minorEastAsia"/>
-          <w:color w:val="000000" w:themeColor="text1"/>
-        </w:rPr>
-      </w:pPr>
-      <w:r>
-        <w:rPr>
-          <w:rFonts w:eastAsiaTheme="minorEastAsia"/>
-          <w:color w:val="000000" w:themeColor="text1"/>
-        </w:rPr>
-        <w:t>Tableau</w:t>
-      </w:r>
-    </w:p>
-    <w:p>
-      <w:pPr>
-        <w:rPr>
-          <w:rFonts w:eastAsiaTheme="minorEastAsia"/>
-          <w:color w:val="000000" w:themeColor="text1"/>
-        </w:rPr>
-      </w:pPr>
-      <w:r>
-        <w:rPr>
-          <w:rFonts w:eastAsiaTheme="minorEastAsia"/>
-          <w:color w:val="000000" w:themeColor="text1"/>
-        </w:rPr>
-        <w:t xml:space="preserve">Three dashboards were created to </w:t>
-      </w:r>
-      <w:r>
-        <w:rPr>
-          <w:rFonts w:eastAsiaTheme="minorEastAsia"/>
-          <w:color w:val="000000" w:themeColor="text1"/>
-        </w:rPr>
-        <w:t xml:space="preserve">visualize the different features of diamonds.  </w:t>
-      </w:r>
-      <w:r>
-        <w:rPr>
-          <w:rFonts w:eastAsiaTheme="minorEastAsia"/>
-          <w:color w:val="000000" w:themeColor="text1"/>
-        </w:rPr>
-        <w:t>We chose the green</w:t>
-      </w:r>
-      <w:r>
-        <w:rPr>
-          <w:rFonts w:eastAsiaTheme="minorEastAsia"/>
-          <w:color w:val="000000" w:themeColor="text1"/>
-        </w:rPr>
-        <w:t>-blue diverging</w:t>
-      </w:r>
-      <w:r>
-        <w:rPr>
-          <w:rFonts w:eastAsiaTheme="minorEastAsia"/>
-          <w:color w:val="000000" w:themeColor="text1"/>
-        </w:rPr>
-        <w:t xml:space="preserve"> color scheme for our charts due to the cool appearance and that the color scheme would fit with the chosen bootswatch template we chose for the html.</w:t>
-      </w:r>
-      <w:r>
-        <w:rPr>
-          <w:rFonts w:eastAsiaTheme="minorEastAsia"/>
-          <w:color w:val="000000" w:themeColor="text1"/>
-        </w:rPr>
-        <w:t xml:space="preserve">  </w:t>
-      </w:r>
-    </w:p>
-    <w:p>
-      <w:pPr>
-        <w:rPr>
-          <w:rFonts w:eastAsiaTheme="minorEastAsia"/>
-          <w:color w:val="000000" w:themeColor="text1"/>
-        </w:rPr>
-      </w:pPr>
-      <w:r>
-        <w:rPr>
-          <w:rFonts w:eastAsiaTheme="minorEastAsia"/>
-          <w:color w:val="000000" w:themeColor="text1"/>
-        </w:rPr>
-        <w:t xml:space="preserve">The first dashboard </w:t>
-      </w:r>
-      <w:r>
-        <w:rPr>
-          <w:rFonts w:eastAsiaTheme="minorEastAsia"/>
-          <w:color w:val="000000" w:themeColor="text1"/>
-        </w:rPr>
-        <w:t xml:space="preserve">is broken up into two segments.  The chart on the left </w:t>
-      </w:r>
-      <w:r>
-        <w:rPr>
-          <w:rFonts w:eastAsiaTheme="minorEastAsia"/>
-          <w:color w:val="000000" w:themeColor="text1"/>
-        </w:rPr>
-        <w:t xml:space="preserve">identifies the number </w:t>
-      </w:r>
-      <w:r>
-        <w:rPr>
-          <w:rFonts w:eastAsiaTheme="minorEastAsia"/>
-          <w:color w:val="000000" w:themeColor="text1"/>
-        </w:rPr>
-        <w:t xml:space="preserve">of </w:t>
-      </w:r>
-      <w:r>
-        <w:rPr>
-          <w:rFonts w:eastAsiaTheme="minorEastAsia"/>
-          <w:color w:val="000000" w:themeColor="text1"/>
-        </w:rPr>
-        <w:t xml:space="preserve">times a certain price point occurred.  The maximum </w:t>
-      </w:r>
-      <w:r>
-        <w:rPr>
-          <w:rFonts w:eastAsiaTheme="minorEastAsia"/>
-          <w:color w:val="000000" w:themeColor="text1"/>
-        </w:rPr>
-        <w:t xml:space="preserve">price in this case was </w:t>
-      </w:r>
-      <w:r>
-        <w:rPr>
-          <w:rFonts w:eastAsiaTheme="minorEastAsia"/>
-          <w:color w:val="000000" w:themeColor="text1"/>
-        </w:rPr>
-        <w:t>around</w:t>
-      </w:r>
-      <w:r>
-        <w:rPr>
-          <w:rFonts w:eastAsiaTheme="minorEastAsia"/>
-          <w:color w:val="000000" w:themeColor="text1"/>
-        </w:rPr>
-        <w:t xml:space="preserve"> $18 K.  </w:t>
-      </w:r>
-      <w:r>
-        <w:rPr>
-          <w:rFonts w:eastAsiaTheme="minorEastAsia"/>
-          <w:color w:val="000000" w:themeColor="text1"/>
-        </w:rPr>
-        <w:t>Most of</w:t>
-      </w:r>
-      <w:r>
-        <w:rPr>
-          <w:rFonts w:eastAsiaTheme="minorEastAsia"/>
-          <w:color w:val="000000" w:themeColor="text1"/>
-        </w:rPr>
-        <w:t xml:space="preserve"> the diamonds sold are </w:t>
-      </w:r>
-      <w:r>
-        <w:rPr>
-          <w:rFonts w:eastAsiaTheme="minorEastAsia"/>
-          <w:color w:val="000000" w:themeColor="text1"/>
-        </w:rPr>
-        <w:t xml:space="preserve">below $2 K.   The second chart </w:t>
-      </w:r>
-      <w:r>
-        <w:rPr>
-          <w:rFonts w:eastAsiaTheme="minorEastAsia"/>
-          <w:color w:val="000000" w:themeColor="text1"/>
-        </w:rPr>
-        <w:t xml:space="preserve">highlights the carat dependency on price.  </w:t>
-      </w:r>
-      <w:r>
-        <w:rPr>
-          <w:rFonts w:eastAsiaTheme="minorEastAsia"/>
-          <w:color w:val="000000" w:themeColor="text1"/>
-        </w:rPr>
-        <w:t>Filters at the top allow the user to choose cut, color and clarity.</w:t>
-      </w:r>
-    </w:p>
-    <w:p>
-      <w:pPr>
-        <w:rPr>
-          <w:rFonts w:eastAsiaTheme="minorEastAsia"/>
-          <w:color w:val="000000" w:themeColor="text1"/>
-        </w:rPr>
-      </w:pPr>
-      <w:r>
-        <w:rPr>
-          <w:rFonts w:eastAsiaTheme="minorEastAsia"/>
-          <w:color w:val="000000" w:themeColor="text1"/>
-        </w:rPr>
+          <w:noProof/>
+          <w:color w:val="4472C4" w:themeColor="accent1"/>
+        </w:rPr>
+        <w:lastRenderedPageBreak/>
         <w:drawing>
-          <wp:inline distT="0" distB="0" distL="0" distR="0" wp14:anchorId="0956FAA6" wp14:editId="5D9B548E">
-            <wp:extent cx="4943475" cy="2179671"/>
+          <wp:inline distT="0" distB="0" distL="0" distR="0" wp14:anchorId="08B411FA" wp14:editId="77A8EA8C">
+            <wp:extent cx="5452472" cy="2143125"/>
             <wp:effectExtent l="0" t="0" r="0" b="0"/>
-            <wp:docPr id="27" name="Picture 27"/>
+            <wp:docPr id="26" name="Picture 26"/>
             <wp:cNvGraphicFramePr>
               <a:graphicFrameLocks xmlns:a="http://schemas.openxmlformats.org/drawingml/2006/main" noChangeAspect="1"/>
             </wp:cNvGraphicFramePr>
@@ -2295,7 +2741,7 @@
                   <pic:spPr>
                     <a:xfrm>
                       <a:off x="0" y="0"/>
-                      <a:ext cx="4993966" cy="2201934"/>
+                      <a:ext cx="5541179" cy="2177992"/>
                     </a:xfrm>
                     <a:prstGeom prst="rect">
                       <a:avLst/>
@@ -2315,34 +2761,233 @@
           <w:color w:val="4472C4" w:themeColor="accent1"/>
         </w:rPr>
       </w:pPr>
-    </w:p>
-    <w:p>
-      <w:pPr>
-        <w:rPr>
-          <w:rFonts w:eastAsiaTheme="minorEastAsia"/>
-          <w:color w:val="000000" w:themeColor="text1"/>
-        </w:rPr>
-      </w:pPr>
-      <w:r>
-        <w:rPr>
-          <w:rFonts w:eastAsiaTheme="minorEastAsia"/>
-          <w:color w:val="000000" w:themeColor="text1"/>
-        </w:rPr>
-        <w:t xml:space="preserve">The second dashboard </w:t>
-      </w:r>
-      <w:r>
-        <w:rPr>
-          <w:rFonts w:eastAsiaTheme="minorEastAsia"/>
-          <w:color w:val="000000" w:themeColor="text1"/>
-        </w:rPr>
-        <w:t xml:space="preserve">covers the comparison and trend of average price per </w:t>
-      </w:r>
-      <w:r>
-        <w:rPr>
-          <w:rFonts w:eastAsiaTheme="minorEastAsia"/>
-          <w:color w:val="000000" w:themeColor="text1"/>
-        </w:rPr>
-        <w:t xml:space="preserve">Diamond and the 4C’s (cut, carat, </w:t>
+      <w:r>
+        <w:rPr>
+          <w:rFonts w:eastAsiaTheme="minorEastAsia"/>
+          <w:color w:val="000000" w:themeColor="text1"/>
+        </w:rPr>
+        <w:t xml:space="preserve">The </w:t>
+      </w:r>
+      <w:r>
+        <w:rPr>
+          <w:rFonts w:eastAsiaTheme="minorEastAsia"/>
+          <w:color w:val="000000" w:themeColor="text1"/>
+        </w:rPr>
+        <w:t xml:space="preserve">Data table in the application </w:t>
+      </w:r>
+      <w:r>
+        <w:rPr>
+          <w:rFonts w:eastAsiaTheme="minorEastAsia"/>
+          <w:color w:val="000000" w:themeColor="text1"/>
+        </w:rPr>
+        <w:t xml:space="preserve">gives the end user an opportunity to review all data points in the dataset or </w:t>
+      </w:r>
+      <w:r>
+        <w:rPr>
+          <w:rFonts w:eastAsiaTheme="minorEastAsia"/>
+          <w:color w:val="000000" w:themeColor="text1"/>
+        </w:rPr>
+        <w:t xml:space="preserve">they can narrow down to </w:t>
+      </w:r>
+      <w:r>
+        <w:rPr>
+          <w:rFonts w:eastAsiaTheme="minorEastAsia"/>
+          <w:color w:val="000000" w:themeColor="text1"/>
+        </w:rPr>
+        <w:t>just a few</w:t>
+      </w:r>
+      <w:r>
+        <w:rPr>
+          <w:rFonts w:eastAsiaTheme="minorEastAsia"/>
+          <w:color w:val="000000" w:themeColor="text1"/>
+        </w:rPr>
+        <w:t xml:space="preserve"> points</w:t>
+      </w:r>
+      <w:r>
+        <w:rPr>
+          <w:rFonts w:eastAsiaTheme="minorEastAsia"/>
+          <w:color w:val="000000" w:themeColor="text1"/>
+        </w:rPr>
+        <w:t>.</w:t>
+      </w:r>
+    </w:p>
+    <w:p>
+      <w:pPr>
+        <w:jc w:val="center"/>
+        <w:rPr>
+          <w:rFonts w:eastAsiaTheme="minorEastAsia"/>
+          <w:color w:val="000000" w:themeColor="text1"/>
+        </w:rPr>
+      </w:pPr>
+      <w:r>
+        <w:rPr>
+          <w:rFonts w:eastAsiaTheme="minorEastAsia"/>
+          <w:color w:val="000000" w:themeColor="text1"/>
+        </w:rPr>
+        <w:t>Tableau</w:t>
+      </w:r>
+    </w:p>
+    <w:p>
+      <w:pPr>
+        <w:rPr>
+          <w:rFonts w:eastAsiaTheme="minorEastAsia"/>
+          <w:color w:val="000000" w:themeColor="text1"/>
+        </w:rPr>
+      </w:pPr>
+      <w:r>
+        <w:rPr>
+          <w:rFonts w:eastAsiaTheme="minorEastAsia"/>
+          <w:color w:val="000000" w:themeColor="text1"/>
+        </w:rPr>
+        <w:t xml:space="preserve">Three dashboards were created to </w:t>
+      </w:r>
+      <w:r>
+        <w:rPr>
+          <w:rFonts w:eastAsiaTheme="minorEastAsia"/>
+          <w:color w:val="000000" w:themeColor="text1"/>
+        </w:rPr>
+        <w:t xml:space="preserve">visualize the different features of diamonds.  </w:t>
+      </w:r>
+      <w:r>
+        <w:rPr>
+          <w:rFonts w:eastAsiaTheme="minorEastAsia"/>
+          <w:color w:val="000000" w:themeColor="text1"/>
+        </w:rPr>
+        <w:t>We chose the green</w:t>
+      </w:r>
+      <w:r>
+        <w:rPr>
+          <w:rFonts w:eastAsiaTheme="minorEastAsia"/>
+          <w:color w:val="000000" w:themeColor="text1"/>
+        </w:rPr>
+        <w:t>-blue diverging</w:t>
+      </w:r>
+      <w:r>
+        <w:rPr>
+          <w:rFonts w:eastAsiaTheme="minorEastAsia"/>
+          <w:color w:val="000000" w:themeColor="text1"/>
+        </w:rPr>
+        <w:t xml:space="preserve"> color scheme for our charts due to the cool appearance and that the color scheme would fit with the chosen bootswatch template we chose for the html.</w:t>
+      </w:r>
+      <w:r>
+        <w:rPr>
+          <w:rFonts w:eastAsiaTheme="minorEastAsia"/>
+          <w:color w:val="000000" w:themeColor="text1"/>
+        </w:rPr>
+        <w:t xml:space="preserve">  </w:t>
+      </w:r>
+    </w:p>
+    <w:p>
+      <w:pPr>
+        <w:rPr>
+          <w:rFonts w:eastAsiaTheme="minorEastAsia"/>
+          <w:color w:val="000000" w:themeColor="text1"/>
+        </w:rPr>
+      </w:pPr>
+      <w:r>
+        <w:rPr>
+          <w:rFonts w:eastAsiaTheme="minorEastAsia"/>
+          <w:color w:val="000000" w:themeColor="text1"/>
+        </w:rPr>
+        <w:t xml:space="preserve">The first dashboard </w:t>
+      </w:r>
+      <w:r>
+        <w:rPr>
+          <w:rFonts w:eastAsiaTheme="minorEastAsia"/>
+          <w:color w:val="000000" w:themeColor="text1"/>
+        </w:rPr>
+        <w:t xml:space="preserve">is broken up into two segments.  The chart on the left </w:t>
+      </w:r>
+      <w:r>
+        <w:rPr>
+          <w:rFonts w:eastAsiaTheme="minorEastAsia"/>
+          <w:color w:val="000000" w:themeColor="text1"/>
+        </w:rPr>
+        <w:t xml:space="preserve">identifies the number </w:t>
+      </w:r>
+      <w:r>
+        <w:rPr>
+          <w:rFonts w:eastAsiaTheme="minorEastAsia"/>
+          <w:color w:val="000000" w:themeColor="text1"/>
+        </w:rPr>
+        <w:t xml:space="preserve">of </w:t>
+      </w:r>
+      <w:r>
+        <w:rPr>
+          <w:rFonts w:eastAsiaTheme="minorEastAsia"/>
+          <w:color w:val="000000" w:themeColor="text1"/>
+        </w:rPr>
+        <w:t xml:space="preserve">times a certain price point occurred.  The maximum </w:t>
+      </w:r>
+      <w:r>
+        <w:rPr>
+          <w:rFonts w:eastAsiaTheme="minorEastAsia"/>
+          <w:color w:val="000000" w:themeColor="text1"/>
+        </w:rPr>
+        <w:t xml:space="preserve">price in this case was </w:t>
+      </w:r>
+      <w:r>
+        <w:rPr>
+          <w:rFonts w:eastAsiaTheme="minorEastAsia"/>
+          <w:color w:val="000000" w:themeColor="text1"/>
+        </w:rPr>
+        <w:t>around</w:t>
+      </w:r>
+      <w:r>
+        <w:rPr>
+          <w:rFonts w:eastAsiaTheme="minorEastAsia"/>
+          <w:color w:val="000000" w:themeColor="text1"/>
+        </w:rPr>
+        <w:t xml:space="preserve"> $18 K.  </w:t>
+      </w:r>
+      <w:r>
+        <w:rPr>
+          <w:rFonts w:eastAsiaTheme="minorEastAsia"/>
+          <w:color w:val="000000" w:themeColor="text1"/>
+        </w:rPr>
+        <w:t>Most of</w:t>
+      </w:r>
+      <w:r>
+        <w:rPr>
+          <w:rFonts w:eastAsiaTheme="minorEastAsia"/>
+          <w:color w:val="000000" w:themeColor="text1"/>
+        </w:rPr>
+        <w:t xml:space="preserve"> the diamonds sold are </w:t>
+      </w:r>
+      <w:r>
+        <w:rPr>
+          <w:rFonts w:eastAsiaTheme="minorEastAsia"/>
+          <w:color w:val="000000" w:themeColor="text1"/>
+        </w:rPr>
+        <w:t xml:space="preserve">below $2 K.   The second chart </w:t>
+      </w:r>
+      <w:r>
+        <w:rPr>
+          <w:rFonts w:eastAsiaTheme="minorEastAsia"/>
+          <w:color w:val="000000" w:themeColor="text1"/>
+        </w:rPr>
+        <w:t xml:space="preserve">highlights the carat dependency on price.  </w:t>
+      </w:r>
+      <w:r>
+        <w:rPr>
+          <w:rFonts w:eastAsiaTheme="minorEastAsia"/>
+          <w:color w:val="000000" w:themeColor="text1"/>
+        </w:rPr>
+        <w:t xml:space="preserve">Filters at the top allow the user to choose </w:t>
+      </w:r>
+      <w:r>
+        <w:rPr>
+          <w:rFonts w:eastAsiaTheme="minorEastAsia"/>
+          <w:color w:val="000000" w:themeColor="text1"/>
+        </w:rPr>
+        <w:t xml:space="preserve">the </w:t>
+      </w:r>
+      <w:r>
+        <w:rPr>
+          <w:rFonts w:eastAsiaTheme="minorEastAsia"/>
+          <w:color w:val="000000" w:themeColor="text1"/>
+        </w:rPr>
+        <w:t xml:space="preserve">cut, </w:t>
       </w:r>
       <w:r>
         <w:rPr>
@@ -2356,84 +3001,27 @@
           <w:rFonts w:eastAsiaTheme="minorEastAsia"/>
           <w:color w:val="000000" w:themeColor="text1"/>
         </w:rPr>
-        <w:t xml:space="preserve"> and clarity</w:t>
-      </w:r>
-      <w:r>
-        <w:rPr>
-          <w:rFonts w:eastAsiaTheme="minorEastAsia"/>
-          <w:color w:val="000000" w:themeColor="text1"/>
-        </w:rPr>
-        <w:t>)</w:t>
-      </w:r>
-      <w:r>
-        <w:rPr>
-          <w:rFonts w:eastAsiaTheme="minorEastAsia"/>
-          <w:color w:val="000000" w:themeColor="text1"/>
-        </w:rPr>
-        <w:t xml:space="preserve">.  </w:t>
-      </w:r>
-      <w:r>
-        <w:rPr>
-          <w:rFonts w:eastAsiaTheme="minorEastAsia"/>
-          <w:color w:val="000000" w:themeColor="text1"/>
-        </w:rPr>
-        <w:t xml:space="preserve">There are filters to switch between the 4C’s </w:t>
-      </w:r>
-      <w:r>
-        <w:rPr>
-          <w:rFonts w:eastAsiaTheme="minorEastAsia"/>
-          <w:color w:val="000000" w:themeColor="text1"/>
-        </w:rPr>
-        <w:t>to understand the trend between the 4 different features.</w:t>
-      </w:r>
-      <w:r>
-        <w:rPr>
-          <w:rFonts w:eastAsiaTheme="minorEastAsia"/>
-          <w:color w:val="000000" w:themeColor="text1"/>
-        </w:rPr>
-        <w:t xml:space="preserve">  The first chart </w:t>
-      </w:r>
-      <w:r>
-        <w:rPr>
-          <w:rFonts w:eastAsiaTheme="minorEastAsia"/>
-          <w:color w:val="000000" w:themeColor="text1"/>
-        </w:rPr>
-        <w:t>looks</w:t>
-      </w:r>
-      <w:r>
-        <w:rPr>
-          <w:rFonts w:eastAsiaTheme="minorEastAsia"/>
-          <w:color w:val="000000" w:themeColor="text1"/>
-        </w:rPr>
-        <w:t xml:space="preserve"> at how cut </w:t>
-      </w:r>
-      <w:r>
-        <w:rPr>
-          <w:rFonts w:eastAsiaTheme="minorEastAsia"/>
-          <w:color w:val="000000" w:themeColor="text1"/>
-        </w:rPr>
-        <w:t xml:space="preserve">affects price.  The second chart looks at the average price per carat in a scatter chart and identifies the trends. </w:t>
-      </w:r>
-    </w:p>
-    <w:p>
-      <w:pPr>
-        <w:rPr>
-          <w:rFonts w:eastAsiaTheme="minorEastAsia"/>
-          <w:color w:val="4472C4" w:themeColor="accent1"/>
+        <w:t xml:space="preserve"> and clarity.</w:t>
+      </w:r>
+    </w:p>
+    <w:p>
+      <w:pPr>
+        <w:rPr>
+          <w:rFonts w:eastAsiaTheme="minorEastAsia"/>
+          <w:color w:val="000000" w:themeColor="text1"/>
         </w:rPr>
       </w:pPr>
       <w:r>
         <w:rPr>
           <w:rFonts w:eastAsiaTheme="minorEastAsia"/>
           <w:noProof/>
-          <w:color w:val="4472C4" w:themeColor="accent1"/>
-        </w:rPr>
-        <w:lastRenderedPageBreak/>
+          <w:color w:val="000000" w:themeColor="text1"/>
+        </w:rPr>
         <w:drawing>
-          <wp:inline distT="0" distB="0" distL="0" distR="0" wp14:anchorId="18550A5A" wp14:editId="25D7C4AA">
-            <wp:extent cx="5319713" cy="2731468"/>
+          <wp:inline distT="0" distB="0" distL="0" distR="0" wp14:anchorId="1B92F11F" wp14:editId="1756D6AC">
+            <wp:extent cx="5943600" cy="2787015"/>
             <wp:effectExtent l="0" t="0" r="0" b="0"/>
-            <wp:docPr id="8" name="Picture 8"/>
+            <wp:docPr id="7" name="Picture 7"/>
             <wp:cNvGraphicFramePr>
               <a:graphicFrameLocks xmlns:a="http://schemas.openxmlformats.org/drawingml/2006/main" noChangeAspect="1"/>
             </wp:cNvGraphicFramePr>
@@ -2453,7 +3041,7 @@
                   <pic:spPr>
                     <a:xfrm>
                       <a:off x="0" y="0"/>
-                      <a:ext cx="5398165" cy="2771750"/>
+                      <a:ext cx="5943600" cy="2787015"/>
                     </a:xfrm>
                     <a:prstGeom prst="rect">
                       <a:avLst/>
@@ -2470,78 +3058,37 @@
       <w:pPr>
         <w:rPr>
           <w:rFonts w:eastAsiaTheme="minorEastAsia"/>
-          <w:color w:val="000000" w:themeColor="text1"/>
-        </w:rPr>
-      </w:pPr>
-      <w:r>
-        <w:rPr>
-          <w:rFonts w:eastAsiaTheme="minorEastAsia"/>
-          <w:color w:val="000000" w:themeColor="text1"/>
-        </w:rPr>
-        <w:t xml:space="preserve">The final dashboard </w:t>
-      </w:r>
-      <w:r>
-        <w:rPr>
-          <w:rFonts w:eastAsiaTheme="minorEastAsia"/>
-          <w:color w:val="000000" w:themeColor="text1"/>
-        </w:rPr>
-        <w:t xml:space="preserve">dives into the remaining data </w:t>
-      </w:r>
-      <w:r>
-        <w:rPr>
-          <w:rFonts w:eastAsiaTheme="minorEastAsia"/>
-          <w:color w:val="000000" w:themeColor="text1"/>
-        </w:rPr>
-        <w:t>points</w:t>
-      </w:r>
-      <w:r>
-        <w:rPr>
-          <w:rFonts w:eastAsiaTheme="minorEastAsia"/>
-          <w:color w:val="000000" w:themeColor="text1"/>
-        </w:rPr>
-        <w:t xml:space="preserve"> contained within the data set and how price </w:t>
-      </w:r>
-      <w:r>
-        <w:rPr>
-          <w:rFonts w:eastAsiaTheme="minorEastAsia"/>
-          <w:color w:val="000000" w:themeColor="text1"/>
-        </w:rPr>
-        <w:t>affects those measures.  We look at length mm, width mm, depth mm</w:t>
-      </w:r>
-      <w:r>
-        <w:rPr>
-          <w:rFonts w:eastAsiaTheme="minorEastAsia"/>
-          <w:color w:val="000000" w:themeColor="text1"/>
-        </w:rPr>
-        <w:t>, carat weight</w:t>
-      </w:r>
-      <w:r>
-        <w:rPr>
-          <w:rFonts w:eastAsiaTheme="minorEastAsia"/>
-          <w:color w:val="000000" w:themeColor="text1"/>
-        </w:rPr>
-        <w:t xml:space="preserve"> </w:t>
-      </w:r>
-      <w:r>
-        <w:rPr>
-          <w:rFonts w:eastAsiaTheme="minorEastAsia"/>
-          <w:color w:val="000000" w:themeColor="text1"/>
-        </w:rPr>
-        <w:t xml:space="preserve">and table size.  </w:t>
-      </w:r>
-      <w:r>
-        <w:rPr>
-          <w:rFonts w:eastAsiaTheme="minorEastAsia"/>
-          <w:color w:val="000000" w:themeColor="text1"/>
-        </w:rPr>
-        <w:t xml:space="preserve">Filters allow the user to switch between </w:t>
-      </w:r>
-      <w:r>
-        <w:rPr>
-          <w:rFonts w:eastAsiaTheme="minorEastAsia"/>
-          <w:color w:val="000000" w:themeColor="text1"/>
-        </w:rPr>
-        <w:t xml:space="preserve">cut, </w:t>
+          <w:color w:val="4472C4" w:themeColor="accent1"/>
+        </w:rPr>
+      </w:pPr>
+    </w:p>
+    <w:p>
+      <w:pPr>
+        <w:rPr>
+          <w:rFonts w:eastAsiaTheme="minorEastAsia"/>
+          <w:color w:val="000000" w:themeColor="text1"/>
+        </w:rPr>
+      </w:pPr>
+      <w:r>
+        <w:rPr>
+          <w:rFonts w:eastAsiaTheme="minorEastAsia"/>
+          <w:color w:val="000000" w:themeColor="text1"/>
+        </w:rPr>
+        <w:t xml:space="preserve">The second dashboard </w:t>
+      </w:r>
+      <w:r>
+        <w:rPr>
+          <w:rFonts w:eastAsiaTheme="minorEastAsia"/>
+          <w:color w:val="000000" w:themeColor="text1"/>
+        </w:rPr>
+        <w:t xml:space="preserve">covers the comparison and trend of average price per </w:t>
+      </w:r>
+      <w:r>
+        <w:rPr>
+          <w:rFonts w:eastAsiaTheme="minorEastAsia"/>
+          <w:color w:val="000000" w:themeColor="text1"/>
+        </w:rPr>
+        <w:t xml:space="preserve">Diamond and the 4C’s (cut, carat, </w:t>
       </w:r>
       <w:r>
         <w:rPr>
@@ -2555,63 +3102,71 @@
           <w:rFonts w:eastAsiaTheme="minorEastAsia"/>
           <w:color w:val="000000" w:themeColor="text1"/>
         </w:rPr>
-        <w:t xml:space="preserve"> and clarity. </w:t>
-      </w:r>
-      <w:r>
-        <w:rPr>
-          <w:rFonts w:eastAsiaTheme="minorEastAsia"/>
-          <w:color w:val="000000" w:themeColor="text1"/>
-        </w:rPr>
-        <w:t xml:space="preserve">  The length mm chart is a square chart that </w:t>
-      </w:r>
-      <w:r>
-        <w:rPr>
-          <w:rFonts w:eastAsiaTheme="minorEastAsia"/>
-          <w:color w:val="000000" w:themeColor="text1"/>
-        </w:rPr>
-        <w:t>starts at the largest impact and dives down to the lower point.  The table size</w:t>
-      </w:r>
-      <w:r>
-        <w:rPr>
-          <w:rFonts w:eastAsiaTheme="minorEastAsia"/>
-          <w:color w:val="000000" w:themeColor="text1"/>
-        </w:rPr>
-        <w:t xml:space="preserve"> chart is square chart that starts at the largest impact and dives down to the lowest point.  The depth</w:t>
-      </w:r>
-      <w:r>
-        <w:rPr>
-          <w:rFonts w:eastAsiaTheme="minorEastAsia"/>
-          <w:color w:val="000000" w:themeColor="text1"/>
-        </w:rPr>
-        <w:t xml:space="preserve"> mm chart is a circle scatter chart where the price identifies the size of the bubble.  </w:t>
-      </w:r>
-      <w:r>
-        <w:rPr>
-          <w:rFonts w:eastAsiaTheme="minorEastAsia"/>
-          <w:color w:val="000000" w:themeColor="text1"/>
-        </w:rPr>
-        <w:t xml:space="preserve">The width mm chart is a circle chart that </w:t>
-      </w:r>
-      <w:r>
-        <w:rPr>
-          <w:rFonts w:eastAsiaTheme="minorEastAsia"/>
-          <w:color w:val="000000" w:themeColor="text1"/>
-        </w:rPr>
-        <w:t xml:space="preserve">plots the layers of price </w:t>
-      </w:r>
-      <w:r>
-        <w:rPr>
-          <w:rFonts w:eastAsiaTheme="minorEastAsia"/>
-          <w:color w:val="000000" w:themeColor="text1"/>
-        </w:rPr>
-        <w:t xml:space="preserve">driven by the width mm of the diamond.  The final chart is a circle bar chart that </w:t>
-      </w:r>
-      <w:r>
-        <w:rPr>
-          <w:rFonts w:eastAsiaTheme="minorEastAsia"/>
-          <w:color w:val="000000" w:themeColor="text1"/>
-        </w:rPr>
-        <w:t xml:space="preserve">highlights how carat weight determines the diamond price. </w:t>
+        <w:t xml:space="preserve"> and clarity</w:t>
+      </w:r>
+      <w:r>
+        <w:rPr>
+          <w:rFonts w:eastAsiaTheme="minorEastAsia"/>
+          <w:color w:val="000000" w:themeColor="text1"/>
+        </w:rPr>
+        <w:t>)</w:t>
+      </w:r>
+      <w:r>
+        <w:rPr>
+          <w:rFonts w:eastAsiaTheme="minorEastAsia"/>
+          <w:color w:val="000000" w:themeColor="text1"/>
+        </w:rPr>
+        <w:t xml:space="preserve">.  </w:t>
+      </w:r>
+      <w:r>
+        <w:rPr>
+          <w:rFonts w:eastAsiaTheme="minorEastAsia"/>
+          <w:color w:val="000000" w:themeColor="text1"/>
+        </w:rPr>
+        <w:t xml:space="preserve">There are filters to switch between the 4C’s </w:t>
+      </w:r>
+      <w:r>
+        <w:rPr>
+          <w:rFonts w:eastAsiaTheme="minorEastAsia"/>
+          <w:color w:val="000000" w:themeColor="text1"/>
+        </w:rPr>
+        <w:t xml:space="preserve">to understand the trend between </w:t>
+      </w:r>
+      <w:r>
+        <w:rPr>
+          <w:rFonts w:eastAsiaTheme="minorEastAsia"/>
+          <w:color w:val="000000" w:themeColor="text1"/>
+        </w:rPr>
+        <w:lastRenderedPageBreak/>
+        <w:t>the 4 different features.</w:t>
+      </w:r>
+      <w:r>
+        <w:rPr>
+          <w:rFonts w:eastAsiaTheme="minorEastAsia"/>
+          <w:color w:val="000000" w:themeColor="text1"/>
+        </w:rPr>
+        <w:t xml:space="preserve">  The first chart </w:t>
+      </w:r>
+      <w:r>
+        <w:rPr>
+          <w:rFonts w:eastAsiaTheme="minorEastAsia"/>
+          <w:color w:val="000000" w:themeColor="text1"/>
+        </w:rPr>
+        <w:t>looks</w:t>
+      </w:r>
+      <w:r>
+        <w:rPr>
+          <w:rFonts w:eastAsiaTheme="minorEastAsia"/>
+          <w:color w:val="000000" w:themeColor="text1"/>
+        </w:rPr>
+        <w:t xml:space="preserve"> at how cut </w:t>
+      </w:r>
+      <w:r>
+        <w:rPr>
+          <w:rFonts w:eastAsiaTheme="minorEastAsia"/>
+          <w:color w:val="000000" w:themeColor="text1"/>
+        </w:rPr>
+        <w:t xml:space="preserve">affects price.  The second chart looks at the average price per carat in a scatter chart and identifies the trends. </w:t>
       </w:r>
     </w:p>
     <w:p>
@@ -2628,10 +3183,10 @@
           <w:color w:val="4472C4" w:themeColor="accent1"/>
         </w:rPr>
         <w:drawing>
-          <wp:inline distT="0" distB="0" distL="0" distR="0" wp14:anchorId="51E1665F" wp14:editId="483C981A">
-            <wp:extent cx="5167313" cy="3016474"/>
-            <wp:effectExtent l="0" t="0" r="0" b="0"/>
-            <wp:docPr id="9" name="Picture 9"/>
+          <wp:inline distT="0" distB="0" distL="0" distR="0" wp14:anchorId="7DEE90CA" wp14:editId="2D2C2C9A">
+            <wp:extent cx="5943600" cy="2929255"/>
+            <wp:effectExtent l="0" t="0" r="0" b="4445"/>
+            <wp:docPr id="28" name="Picture 28"/>
             <wp:cNvGraphicFramePr>
               <a:graphicFrameLocks xmlns:a="http://schemas.openxmlformats.org/drawingml/2006/main" noChangeAspect="1"/>
             </wp:cNvGraphicFramePr>
@@ -2651,7 +3206,7 @@
                   <pic:spPr>
                     <a:xfrm>
                       <a:off x="0" y="0"/>
-                      <a:ext cx="5187338" cy="3028164"/>
+                      <a:ext cx="5943600" cy="2929255"/>
                     </a:xfrm>
                     <a:prstGeom prst="rect">
                       <a:avLst/>
@@ -2668,110 +3223,63 @@
       <w:pPr>
         <w:rPr>
           <w:rFonts w:eastAsiaTheme="minorEastAsia"/>
-          <w:color w:val="4472C4" w:themeColor="accent1"/>
-        </w:rPr>
-      </w:pPr>
-    </w:p>
-    <w:p>
-      <w:pPr>
-        <w:rPr>
-          <w:rFonts w:eastAsiaTheme="minorEastAsia"/>
-          <w:color w:val="4472C4" w:themeColor="accent1"/>
-        </w:rPr>
-      </w:pPr>
-    </w:p>
-    <w:p>
-      <w:pPr>
-        <w:jc w:val="center"/>
-        <w:rPr>
-          <w:rFonts w:eastAsiaTheme="minorEastAsia"/>
-          <w:color w:val="000000" w:themeColor="text1"/>
-        </w:rPr>
-      </w:pPr>
-      <w:r>
-        <w:rPr>
-          <w:rFonts w:eastAsiaTheme="minorEastAsia"/>
-          <w:color w:val="000000" w:themeColor="text1"/>
-        </w:rPr>
-        <w:lastRenderedPageBreak/>
-        <w:t>Machine Learning</w:t>
-      </w:r>
-    </w:p>
-    <w:p>
-      <w:pPr>
-        <w:rPr>
-          <w:rFonts w:eastAsiaTheme="minorEastAsia"/>
-          <w:color w:val="000000" w:themeColor="text1"/>
-        </w:rPr>
-      </w:pPr>
-      <w:r>
-        <w:rPr>
-          <w:rFonts w:eastAsiaTheme="minorEastAsia"/>
-          <w:color w:val="000000" w:themeColor="text1"/>
-        </w:rPr>
-        <w:t xml:space="preserve">The machine learning module was </w:t>
-      </w:r>
-      <w:r>
-        <w:rPr>
-          <w:rFonts w:eastAsiaTheme="minorEastAsia"/>
-          <w:color w:val="000000" w:themeColor="text1"/>
-        </w:rPr>
-        <w:t xml:space="preserve">created to give an end user the opportunity to identify the price </w:t>
-      </w:r>
-      <w:r>
-        <w:rPr>
-          <w:rFonts w:eastAsiaTheme="minorEastAsia"/>
-          <w:color w:val="000000" w:themeColor="text1"/>
-        </w:rPr>
-        <w:t xml:space="preserve">of a diamond based on their choices between carat weight, color, clarity and </w:t>
-      </w:r>
-      <w:r>
-        <w:rPr>
-          <w:rFonts w:eastAsiaTheme="minorEastAsia"/>
-          <w:color w:val="000000" w:themeColor="text1"/>
-        </w:rPr>
-        <w:t xml:space="preserve">cut.  </w:t>
-      </w:r>
-      <w:r>
-        <w:rPr>
-          <w:rFonts w:eastAsiaTheme="minorEastAsia"/>
-          <w:color w:val="000000" w:themeColor="text1"/>
-        </w:rPr>
-        <w:t xml:space="preserve">The data was put through several tests to identify the best model to use for the </w:t>
-      </w:r>
-      <w:r>
-        <w:rPr>
-          <w:rFonts w:eastAsiaTheme="minorEastAsia"/>
-          <w:color w:val="000000" w:themeColor="text1"/>
-        </w:rPr>
-        <w:t xml:space="preserve">predictive application.  The first step was to identify correlations </w:t>
-      </w:r>
-      <w:r>
-        <w:rPr>
-          <w:rFonts w:eastAsiaTheme="minorEastAsia"/>
-          <w:color w:val="000000" w:themeColor="text1"/>
-        </w:rPr>
-        <w:t xml:space="preserve">within the data. </w:t>
-      </w:r>
-    </w:p>
-    <w:p>
-      <w:pPr>
-        <w:rPr>
-          <w:rFonts w:eastAsiaTheme="minorEastAsia"/>
-          <w:color w:val="4472C4" w:themeColor="accent1"/>
+          <w:color w:val="000000" w:themeColor="text1"/>
+        </w:rPr>
+      </w:pPr>
+      <w:r>
+        <w:rPr>
+          <w:rFonts w:eastAsiaTheme="minorEastAsia"/>
+          <w:color w:val="000000" w:themeColor="text1"/>
+        </w:rPr>
+        <w:t xml:space="preserve">The </w:t>
+      </w:r>
+      <w:r>
+        <w:rPr>
+          <w:rFonts w:eastAsiaTheme="minorEastAsia"/>
+          <w:color w:val="000000" w:themeColor="text1"/>
+        </w:rPr>
+        <w:t>third</w:t>
+      </w:r>
+      <w:r>
+        <w:rPr>
+          <w:rFonts w:eastAsiaTheme="minorEastAsia"/>
+          <w:color w:val="000000" w:themeColor="text1"/>
+        </w:rPr>
+        <w:t xml:space="preserve"> </w:t>
+      </w:r>
+      <w:r>
+        <w:rPr>
+          <w:rFonts w:eastAsiaTheme="minorEastAsia"/>
+          <w:color w:val="000000" w:themeColor="text1"/>
+        </w:rPr>
+        <w:t>dashboard</w:t>
+      </w:r>
+      <w:r>
+        <w:rPr>
+          <w:rFonts w:eastAsiaTheme="minorEastAsia"/>
+          <w:color w:val="000000" w:themeColor="text1"/>
+        </w:rPr>
+        <w:t xml:space="preserve"> is a circle bar chart that highlights how carat weight determines the diamond price. </w:t>
+      </w:r>
+    </w:p>
+    <w:p>
+      <w:pPr>
+        <w:rPr>
+          <w:rFonts w:eastAsiaTheme="minorEastAsia"/>
+          <w:color w:val="000000" w:themeColor="text1"/>
         </w:rPr>
       </w:pPr>
       <w:r>
         <w:rPr>
           <w:rFonts w:eastAsiaTheme="minorEastAsia"/>
           <w:noProof/>
-          <w:color w:val="4472C4" w:themeColor="accent1"/>
+          <w:color w:val="000000" w:themeColor="text1"/>
         </w:rPr>
         <w:drawing>
-          <wp:inline distT="0" distB="0" distL="0" distR="0" wp14:anchorId="66A8803A" wp14:editId="6634A66D">
-            <wp:extent cx="2900363" cy="2145524"/>
-            <wp:effectExtent l="0" t="0" r="0" b="7620"/>
-            <wp:docPr id="10" name="Picture 10"/>
+          <wp:inline distT="0" distB="0" distL="0" distR="0" wp14:anchorId="50EDB2EF" wp14:editId="4FD49F87">
+            <wp:extent cx="5943600" cy="2976880"/>
+            <wp:effectExtent l="0" t="0" r="0" b="0"/>
+            <wp:docPr id="29" name="Picture 29"/>
             <wp:cNvGraphicFramePr>
               <a:graphicFrameLocks xmlns:a="http://schemas.openxmlformats.org/drawingml/2006/main" noChangeAspect="1"/>
             </wp:cNvGraphicFramePr>
@@ -2791,7 +3299,7 @@
                   <pic:spPr>
                     <a:xfrm>
                       <a:off x="0" y="0"/>
-                      <a:ext cx="2937764" cy="2173191"/>
+                      <a:ext cx="5943600" cy="2976880"/>
                     </a:xfrm>
                     <a:prstGeom prst="rect">
                       <a:avLst/>
@@ -2816,22 +3324,42 @@
           <w:rFonts w:eastAsiaTheme="minorEastAsia"/>
           <w:color w:val="000000" w:themeColor="text1"/>
         </w:rPr>
-        <w:t xml:space="preserve">The next step was to look at the different models. </w:t>
-      </w:r>
-    </w:p>
-    <w:p>
-      <w:pPr>
-        <w:rPr>
-          <w:rFonts w:eastAsiaTheme="minorEastAsia"/>
-          <w:color w:val="000000" w:themeColor="text1"/>
-        </w:rPr>
-      </w:pPr>
-      <w:r>
-        <w:rPr>
-          <w:rFonts w:eastAsiaTheme="minorEastAsia"/>
-          <w:color w:val="000000" w:themeColor="text1"/>
-        </w:rPr>
-        <w:t>Linear Regression Models</w:t>
+        <w:t xml:space="preserve">The final dashboard </w:t>
+      </w:r>
+      <w:r>
+        <w:rPr>
+          <w:rFonts w:eastAsiaTheme="minorEastAsia"/>
+          <w:color w:val="000000" w:themeColor="text1"/>
+        </w:rPr>
+        <w:t xml:space="preserve">dives into the remaining data </w:t>
+      </w:r>
+      <w:r>
+        <w:rPr>
+          <w:rFonts w:eastAsiaTheme="minorEastAsia"/>
+          <w:color w:val="000000" w:themeColor="text1"/>
+        </w:rPr>
+        <w:t>points</w:t>
+      </w:r>
+      <w:r>
+        <w:rPr>
+          <w:rFonts w:eastAsiaTheme="minorEastAsia"/>
+          <w:color w:val="000000" w:themeColor="text1"/>
+        </w:rPr>
+        <w:t xml:space="preserve"> contained within the data set and how price </w:t>
+      </w:r>
+      <w:r>
+        <w:rPr>
+          <w:rFonts w:eastAsiaTheme="minorEastAsia"/>
+          <w:color w:val="000000" w:themeColor="text1"/>
+        </w:rPr>
+        <w:t>affects those measures.  We look at length mm, width mm, depth mm</w:t>
+      </w:r>
+      <w:r>
+        <w:rPr>
+          <w:rFonts w:eastAsiaTheme="minorEastAsia"/>
+          <w:color w:val="000000" w:themeColor="text1"/>
+        </w:rPr>
+        <w:t>, carat weight</w:t>
       </w:r>
       <w:r>
         <w:rPr>
@@ -2840,138 +3368,110 @@
         </w:rPr>
         <w:t xml:space="preserve"> </w:t>
       </w:r>
-    </w:p>
-    <w:p>
-      <w:pPr>
-        <w:rPr>
-          <w:rFonts w:eastAsiaTheme="minorEastAsia"/>
-          <w:color w:val="000000" w:themeColor="text1"/>
-        </w:rPr>
-      </w:pPr>
-      <w:r>
-        <w:rPr>
-          <w:rFonts w:eastAsiaTheme="minorEastAsia"/>
-          <w:color w:val="000000" w:themeColor="text1"/>
-        </w:rPr>
-        <w:t xml:space="preserve">LinearRegression </w:t>
-      </w:r>
-      <w:r>
-        <w:rPr>
-          <w:rFonts w:eastAsiaTheme="minorEastAsia"/>
-          <w:color w:val="000000" w:themeColor="text1"/>
-        </w:rPr>
-        <w:t>- t</w:t>
-      </w:r>
-      <w:r>
-        <w:rPr>
-          <w:rFonts w:eastAsiaTheme="minorEastAsia"/>
-          <w:color w:val="000000" w:themeColor="text1"/>
-        </w:rPr>
-        <w:t xml:space="preserve">he </w:t>
-      </w:r>
-      <w:r>
-        <w:rPr>
-          <w:rFonts w:eastAsiaTheme="minorEastAsia"/>
-          <w:color w:val="000000" w:themeColor="text1"/>
-        </w:rPr>
-        <w:t xml:space="preserve">in </w:t>
-      </w:r>
-      <w:r>
-        <w:rPr>
-          <w:rFonts w:eastAsiaTheme="minorEastAsia"/>
-          <w:color w:val="000000" w:themeColor="text1"/>
-        </w:rPr>
-        <w:t>sample R2 score was 0.909</w:t>
-      </w:r>
-      <w:r>
-        <w:rPr>
-          <w:rFonts w:eastAsiaTheme="minorEastAsia"/>
-          <w:color w:val="000000" w:themeColor="text1"/>
-        </w:rPr>
-        <w:t>2517263784572</w:t>
-      </w:r>
-      <w:r>
-        <w:rPr>
-          <w:rFonts w:eastAsiaTheme="minorEastAsia"/>
-          <w:color w:val="000000" w:themeColor="text1"/>
-        </w:rPr>
-        <w:t xml:space="preserve"> and the in sample RMSE was 1201.95</w:t>
-      </w:r>
-      <w:r>
-        <w:rPr>
-          <w:rFonts w:eastAsiaTheme="minorEastAsia"/>
-          <w:color w:val="000000" w:themeColor="text1"/>
-        </w:rPr>
-        <w:t>2</w:t>
-      </w:r>
-      <w:r>
-        <w:rPr>
-          <w:rFonts w:eastAsiaTheme="minorEastAsia"/>
-          <w:color w:val="000000" w:themeColor="text1"/>
-        </w:rPr>
-        <w:t>08204</w:t>
-      </w:r>
-      <w:r>
-        <w:rPr>
-          <w:rFonts w:eastAsiaTheme="minorEastAsia"/>
-          <w:color w:val="000000" w:themeColor="text1"/>
-        </w:rPr>
-        <w:t>08259</w:t>
-      </w:r>
-      <w:r>
-        <w:rPr>
-          <w:rFonts w:eastAsiaTheme="minorEastAsia"/>
-          <w:color w:val="000000" w:themeColor="text1"/>
-        </w:rPr>
-        <w:t>.  The out sample R2 score was 0.90</w:t>
-      </w:r>
-      <w:r>
-        <w:rPr>
-          <w:rFonts w:eastAsiaTheme="minorEastAsia"/>
-          <w:color w:val="000000" w:themeColor="text1"/>
-        </w:rPr>
-        <w:t>76446121106826</w:t>
-      </w:r>
-      <w:r>
-        <w:rPr>
-          <w:rFonts w:eastAsiaTheme="minorEastAsia"/>
-          <w:color w:val="000000" w:themeColor="text1"/>
-        </w:rPr>
-        <w:t xml:space="preserve"> and the out sample RMSE was 1211.675</w:t>
-      </w:r>
-      <w:r>
-        <w:rPr>
-          <w:rFonts w:eastAsiaTheme="minorEastAsia"/>
-          <w:color w:val="000000" w:themeColor="text1"/>
-        </w:rPr>
-        <w:t>332479086</w:t>
-      </w:r>
-      <w:r>
-        <w:rPr>
-          <w:rFonts w:eastAsiaTheme="minorEastAsia"/>
-          <w:color w:val="000000" w:themeColor="text1"/>
-        </w:rPr>
-        <w:t>.</w:t>
-      </w:r>
-    </w:p>
-    <w:p>
-      <w:pPr>
-        <w:rPr>
-          <w:rFonts w:eastAsiaTheme="minorEastAsia"/>
-          <w:color w:val="4472C4" w:themeColor="accent1"/>
+      <w:r>
+        <w:rPr>
+          <w:rFonts w:eastAsiaTheme="minorEastAsia"/>
+          <w:color w:val="000000" w:themeColor="text1"/>
+        </w:rPr>
+        <w:t xml:space="preserve">and table size.  </w:t>
+      </w:r>
+      <w:r>
+        <w:rPr>
+          <w:rFonts w:eastAsiaTheme="minorEastAsia"/>
+          <w:color w:val="000000" w:themeColor="text1"/>
+        </w:rPr>
+        <w:t xml:space="preserve">Filters allow the user to switch between </w:t>
+      </w:r>
+      <w:r>
+        <w:rPr>
+          <w:rFonts w:eastAsiaTheme="minorEastAsia"/>
+          <w:color w:val="000000" w:themeColor="text1"/>
+        </w:rPr>
+        <w:t xml:space="preserve">cut, </w:t>
+      </w:r>
+      <w:r>
+        <w:rPr>
+          <w:rFonts w:eastAsiaTheme="minorEastAsia"/>
+          <w:color w:val="000000" w:themeColor="text1"/>
+        </w:rPr>
+        <w:t>color,</w:t>
+      </w:r>
+      <w:r>
+        <w:rPr>
+          <w:rFonts w:eastAsiaTheme="minorEastAsia"/>
+          <w:color w:val="000000" w:themeColor="text1"/>
+        </w:rPr>
+        <w:t xml:space="preserve"> and clarity. </w:t>
+      </w:r>
+      <w:r>
+        <w:rPr>
+          <w:rFonts w:eastAsiaTheme="minorEastAsia"/>
+          <w:color w:val="000000" w:themeColor="text1"/>
+        </w:rPr>
+        <w:t xml:space="preserve">  The length mm chart is a square chart that </w:t>
+      </w:r>
+      <w:r>
+        <w:rPr>
+          <w:rFonts w:eastAsiaTheme="minorEastAsia"/>
+          <w:color w:val="000000" w:themeColor="text1"/>
+        </w:rPr>
+        <w:t>starts at the largest impact and dives down to the lower point.  The table size</w:t>
+      </w:r>
+      <w:r>
+        <w:rPr>
+          <w:rFonts w:eastAsiaTheme="minorEastAsia"/>
+          <w:color w:val="000000" w:themeColor="text1"/>
+        </w:rPr>
+        <w:t xml:space="preserve"> chart is square chart that starts at the largest impact and dives down to the lowest point.  The depth</w:t>
+      </w:r>
+      <w:r>
+        <w:rPr>
+          <w:rFonts w:eastAsiaTheme="minorEastAsia"/>
+          <w:color w:val="000000" w:themeColor="text1"/>
+        </w:rPr>
+        <w:t xml:space="preserve"> mm chart is a circle scatter chart where the price identifies the size of the bubble.  </w:t>
+      </w:r>
+      <w:r>
+        <w:rPr>
+          <w:rFonts w:eastAsiaTheme="minorEastAsia"/>
+          <w:color w:val="000000" w:themeColor="text1"/>
+        </w:rPr>
+        <w:t xml:space="preserve">The width mm chart is a circle chart that </w:t>
+      </w:r>
+      <w:r>
+        <w:rPr>
+          <w:rFonts w:eastAsiaTheme="minorEastAsia"/>
+          <w:color w:val="000000" w:themeColor="text1"/>
+        </w:rPr>
+        <w:t xml:space="preserve">plots the layers of price </w:t>
+      </w:r>
+      <w:r>
+        <w:rPr>
+          <w:rFonts w:eastAsiaTheme="minorEastAsia"/>
+          <w:color w:val="000000" w:themeColor="text1"/>
+        </w:rPr>
+        <w:t xml:space="preserve">driven by the width mm of the diamond.  </w:t>
+      </w:r>
+    </w:p>
+    <w:p>
+      <w:pPr>
+        <w:rPr>
+          <w:rFonts w:eastAsiaTheme="minorEastAsia"/>
+          <w:color w:val="000000" w:themeColor="text1"/>
         </w:rPr>
       </w:pPr>
       <w:r>
         <w:rPr>
           <w:rFonts w:eastAsiaTheme="minorEastAsia"/>
           <w:noProof/>
-          <w:color w:val="4472C4" w:themeColor="accent1"/>
-        </w:rPr>
+          <w:color w:val="000000" w:themeColor="text1"/>
+        </w:rPr>
+        <w:lastRenderedPageBreak/>
         <w:drawing>
-          <wp:inline distT="0" distB="0" distL="0" distR="0" wp14:anchorId="3C0306A7" wp14:editId="2B0058BE">
-            <wp:extent cx="2638425" cy="1572571"/>
-            <wp:effectExtent l="0" t="0" r="0" b="8890"/>
-            <wp:docPr id="11" name="Picture 11"/>
+          <wp:inline distT="0" distB="0" distL="0" distR="0" wp14:anchorId="696541CC" wp14:editId="73DF859E">
+            <wp:extent cx="5943600" cy="2954020"/>
+            <wp:effectExtent l="0" t="0" r="0" b="0"/>
+            <wp:docPr id="30" name="Picture 30"/>
             <wp:cNvGraphicFramePr>
               <a:graphicFrameLocks xmlns:a="http://schemas.openxmlformats.org/drawingml/2006/main" noChangeAspect="1"/>
             </wp:cNvGraphicFramePr>
@@ -2991,7 +3491,7 @@
                   <pic:spPr>
                     <a:xfrm>
                       <a:off x="0" y="0"/>
-                      <a:ext cx="2724378" cy="1623801"/>
+                      <a:ext cx="5943600" cy="2954020"/>
                     </a:xfrm>
                     <a:prstGeom prst="rect">
                       <a:avLst/>
@@ -3008,106 +3508,97 @@
       <w:pPr>
         <w:rPr>
           <w:rFonts w:eastAsiaTheme="minorEastAsia"/>
-          <w:color w:val="000000" w:themeColor="text1"/>
-        </w:rPr>
-      </w:pPr>
-      <w:r>
-        <w:rPr>
-          <w:rFonts w:eastAsiaTheme="minorEastAsia"/>
-          <w:color w:val="000000" w:themeColor="text1"/>
-        </w:rPr>
-        <w:t>Th</w:t>
-      </w:r>
-      <w:r>
-        <w:rPr>
-          <w:rFonts w:eastAsiaTheme="minorEastAsia"/>
-          <w:color w:val="000000" w:themeColor="text1"/>
-        </w:rPr>
-        <w:t>e</w:t>
-      </w:r>
-      <w:r>
-        <w:rPr>
-          <w:rFonts w:eastAsiaTheme="minorEastAsia"/>
-          <w:color w:val="000000" w:themeColor="text1"/>
-        </w:rPr>
-        <w:t xml:space="preserve"> KNeighborsRegression model</w:t>
-      </w:r>
-      <w:r>
-        <w:rPr>
-          <w:rFonts w:eastAsiaTheme="minorEastAsia"/>
-          <w:color w:val="000000" w:themeColor="text1"/>
-        </w:rPr>
-        <w:t xml:space="preserve"> </w:t>
-      </w:r>
-      <w:r>
-        <w:rPr>
-          <w:rFonts w:eastAsiaTheme="minorEastAsia"/>
-          <w:color w:val="000000" w:themeColor="text1"/>
-        </w:rPr>
-        <w:t>- t</w:t>
-      </w:r>
-      <w:r>
-        <w:rPr>
-          <w:rFonts w:eastAsiaTheme="minorEastAsia"/>
-          <w:color w:val="000000" w:themeColor="text1"/>
-        </w:rPr>
-        <w:t xml:space="preserve">he in sample R2 score was </w:t>
-      </w:r>
-      <w:r>
-        <w:rPr>
-          <w:rFonts w:eastAsiaTheme="minorEastAsia"/>
-          <w:color w:val="000000" w:themeColor="text1"/>
-        </w:rPr>
-        <w:t>0.9092517263784572 and</w:t>
-      </w:r>
-      <w:r>
-        <w:rPr>
-          <w:rFonts w:eastAsiaTheme="minorEastAsia"/>
-          <w:color w:val="000000" w:themeColor="text1"/>
-        </w:rPr>
-        <w:t xml:space="preserve"> the in sample RMSE was </w:t>
-      </w:r>
-      <w:r>
-        <w:rPr>
-          <w:rFonts w:eastAsiaTheme="minorEastAsia"/>
-          <w:color w:val="000000" w:themeColor="text1"/>
-        </w:rPr>
-        <w:t>1201.9520820408259</w:t>
-      </w:r>
-      <w:r>
-        <w:rPr>
-          <w:rFonts w:eastAsiaTheme="minorEastAsia"/>
-          <w:color w:val="000000" w:themeColor="text1"/>
-        </w:rPr>
-        <w:t xml:space="preserve">.  The out sample R2 score was </w:t>
-      </w:r>
-      <w:r>
-        <w:rPr>
-          <w:rFonts w:eastAsiaTheme="minorEastAsia"/>
-          <w:color w:val="000000" w:themeColor="text1"/>
-        </w:rPr>
-        <w:t xml:space="preserve">0.9076446121106826 </w:t>
-      </w:r>
-      <w:r>
-        <w:rPr>
-          <w:rFonts w:eastAsiaTheme="minorEastAsia"/>
-          <w:color w:val="000000" w:themeColor="text1"/>
-        </w:rPr>
-        <w:t xml:space="preserve">and the out sample RMSE was </w:t>
-      </w:r>
-      <w:r>
-        <w:rPr>
-          <w:rFonts w:eastAsiaTheme="minorEastAsia"/>
-          <w:color w:val="000000" w:themeColor="text1"/>
-        </w:rPr>
-        <w:t>1211.675332479086</w:t>
-      </w:r>
-      <w:r>
-        <w:rPr>
-          <w:rFonts w:eastAsiaTheme="minorEastAsia"/>
-          <w:color w:val="000000" w:themeColor="text1"/>
-        </w:rPr>
-        <w:t>.</w:t>
+          <w:color w:val="4472C4" w:themeColor="accent1"/>
+        </w:rPr>
+      </w:pPr>
+    </w:p>
+    <w:p>
+      <w:pPr>
+        <w:rPr>
+          <w:rFonts w:eastAsiaTheme="minorEastAsia"/>
+          <w:color w:val="4472C4" w:themeColor="accent1"/>
+        </w:rPr>
+      </w:pPr>
+    </w:p>
+    <w:p>
+      <w:pPr>
+        <w:rPr>
+          <w:rFonts w:eastAsiaTheme="minorEastAsia"/>
+          <w:color w:val="4472C4" w:themeColor="accent1"/>
+        </w:rPr>
+      </w:pPr>
+    </w:p>
+    <w:p>
+      <w:pPr>
+        <w:jc w:val="center"/>
+        <w:rPr>
+          <w:rFonts w:eastAsiaTheme="minorEastAsia"/>
+          <w:color w:val="000000" w:themeColor="text1"/>
+        </w:rPr>
+      </w:pPr>
+      <w:r>
+        <w:rPr>
+          <w:rFonts w:eastAsiaTheme="minorEastAsia"/>
+          <w:color w:val="000000" w:themeColor="text1"/>
+        </w:rPr>
+        <w:t>Machine Learning</w:t>
+      </w:r>
+    </w:p>
+    <w:p>
+      <w:pPr>
+        <w:rPr>
+          <w:rFonts w:eastAsiaTheme="minorEastAsia"/>
+          <w:color w:val="000000" w:themeColor="text1"/>
+        </w:rPr>
+      </w:pPr>
+      <w:r>
+        <w:rPr>
+          <w:rFonts w:eastAsiaTheme="minorEastAsia"/>
+          <w:color w:val="000000" w:themeColor="text1"/>
+        </w:rPr>
+        <w:t xml:space="preserve">The machine learning module was </w:t>
+      </w:r>
+      <w:r>
+        <w:rPr>
+          <w:rFonts w:eastAsiaTheme="minorEastAsia"/>
+          <w:color w:val="000000" w:themeColor="text1"/>
+        </w:rPr>
+        <w:t xml:space="preserve">created to give an end user the opportunity to identify the price </w:t>
+      </w:r>
+      <w:r>
+        <w:rPr>
+          <w:rFonts w:eastAsiaTheme="minorEastAsia"/>
+          <w:color w:val="000000" w:themeColor="text1"/>
+        </w:rPr>
+        <w:t xml:space="preserve">of a diamond based on their choices between carat weight, color, clarity and </w:t>
+      </w:r>
+      <w:r>
+        <w:rPr>
+          <w:rFonts w:eastAsiaTheme="minorEastAsia"/>
+          <w:color w:val="000000" w:themeColor="text1"/>
+        </w:rPr>
+        <w:t xml:space="preserve">cut.  </w:t>
+      </w:r>
+      <w:r>
+        <w:rPr>
+          <w:rFonts w:eastAsiaTheme="minorEastAsia"/>
+          <w:color w:val="000000" w:themeColor="text1"/>
+        </w:rPr>
+        <w:t xml:space="preserve">The data was put through several tests to identify the best model to use for the </w:t>
+      </w:r>
+      <w:r>
+        <w:rPr>
+          <w:rFonts w:eastAsiaTheme="minorEastAsia"/>
+          <w:color w:val="000000" w:themeColor="text1"/>
+        </w:rPr>
+        <w:t xml:space="preserve">predictive application.  The first step was to identify correlations </w:t>
+      </w:r>
+      <w:r>
+        <w:rPr>
+          <w:rFonts w:eastAsiaTheme="minorEastAsia"/>
+          <w:color w:val="000000" w:themeColor="text1"/>
+        </w:rPr>
+        <w:t xml:space="preserve">within the data. </w:t>
       </w:r>
     </w:p>
     <w:p>
@@ -3123,12 +3614,11 @@
           <w:noProof/>
           <w:color w:val="4472C4" w:themeColor="accent1"/>
         </w:rPr>
-        <w:lastRenderedPageBreak/>
         <w:drawing>
-          <wp:inline distT="0" distB="0" distL="0" distR="0" wp14:anchorId="04879FA7" wp14:editId="769A8CE0">
-            <wp:extent cx="2600325" cy="1532730"/>
-            <wp:effectExtent l="0" t="0" r="0" b="0"/>
-            <wp:docPr id="12" name="Picture 12"/>
+          <wp:inline distT="0" distB="0" distL="0" distR="0" wp14:anchorId="66A8803A" wp14:editId="6634A66D">
+            <wp:extent cx="2900363" cy="2145524"/>
+            <wp:effectExtent l="0" t="0" r="0" b="7620"/>
+            <wp:docPr id="10" name="Picture 10"/>
             <wp:cNvGraphicFramePr>
               <a:graphicFrameLocks xmlns:a="http://schemas.openxmlformats.org/drawingml/2006/main" noChangeAspect="1"/>
             </wp:cNvGraphicFramePr>
@@ -3148,7 +3638,7 @@
                   <pic:spPr>
                     <a:xfrm>
                       <a:off x="0" y="0"/>
-                      <a:ext cx="2700738" cy="1591917"/>
+                      <a:ext cx="2937764" cy="2173191"/>
                     </a:xfrm>
                     <a:prstGeom prst="rect">
                       <a:avLst/>
@@ -3173,21 +3663,22 @@
           <w:rFonts w:eastAsiaTheme="minorEastAsia"/>
           <w:color w:val="000000" w:themeColor="text1"/>
         </w:rPr>
-        <w:t xml:space="preserve">The </w:t>
-      </w:r>
-      <w:r>
-        <w:rPr>
-          <w:rFonts w:eastAsiaTheme="minorEastAsia"/>
-          <w:color w:val="000000" w:themeColor="text1"/>
-        </w:rPr>
-        <w:t>S</w:t>
-      </w:r>
-      <w:r>
-        <w:rPr>
-          <w:rFonts w:eastAsiaTheme="minorEastAsia"/>
-          <w:color w:val="000000" w:themeColor="text1"/>
-        </w:rPr>
-        <w:t>VR model</w:t>
+        <w:t xml:space="preserve">The next step was to look at the different models. </w:t>
+      </w:r>
+    </w:p>
+    <w:p>
+      <w:pPr>
+        <w:rPr>
+          <w:rFonts w:eastAsiaTheme="minorEastAsia"/>
+          <w:color w:val="000000" w:themeColor="text1"/>
+        </w:rPr>
+      </w:pPr>
+      <w:r>
+        <w:rPr>
+          <w:rFonts w:eastAsiaTheme="minorEastAsia"/>
+          <w:color w:val="000000" w:themeColor="text1"/>
+        </w:rPr>
+        <w:t>Linear Regression Models</w:t>
       </w:r>
       <w:r>
         <w:rPr>
@@ -3196,6 +3687,22 @@
         </w:rPr>
         <w:t xml:space="preserve"> </w:t>
       </w:r>
+    </w:p>
+    <w:p>
+      <w:pPr>
+        <w:rPr>
+          <w:rFonts w:eastAsiaTheme="minorEastAsia"/>
+          <w:color w:val="000000" w:themeColor="text1"/>
+        </w:rPr>
+      </w:pPr>
+      <w:r>
+        <w:rPr>
+          <w:rFonts w:eastAsiaTheme="minorEastAsia"/>
+          <w:color w:val="000000" w:themeColor="text1"/>
+        </w:rPr>
+        <w:lastRenderedPageBreak/>
+        <w:t xml:space="preserve">LinearRegression </w:t>
+      </w:r>
       <w:r>
         <w:rPr>
           <w:rFonts w:eastAsiaTheme="minorEastAsia"/>
@@ -3208,21 +3715,91 @@
           <w:rFonts w:eastAsiaTheme="minorEastAsia"/>
           <w:color w:val="000000" w:themeColor="text1"/>
         </w:rPr>
-        <w:t xml:space="preserve">he in sample R2 score was </w:t>
-      </w:r>
-      <w:r>
-        <w:rPr>
-          <w:rFonts w:eastAsiaTheme="minorEastAsia"/>
-          <w:color w:val="000000" w:themeColor="text1"/>
-        </w:rPr>
-        <w:t>0.9092517263784572 and</w:t>
-      </w:r>
-      <w:r>
-        <w:rPr>
-          <w:rFonts w:eastAsiaTheme="minorEastAsia"/>
-          <w:color w:val="000000" w:themeColor="text1"/>
-        </w:rPr>
-        <w:t xml:space="preserve"> the in sample RMSE was 1201.9520820408259.  The out sample R2 score was 0.9076446121106826 and the out sample RMSE was 1211.675332479086.</w:t>
+        <w:t xml:space="preserve">he </w:t>
+      </w:r>
+      <w:r>
+        <w:rPr>
+          <w:rFonts w:eastAsiaTheme="minorEastAsia"/>
+          <w:color w:val="000000" w:themeColor="text1"/>
+        </w:rPr>
+        <w:t xml:space="preserve">in </w:t>
+      </w:r>
+      <w:r>
+        <w:rPr>
+          <w:rFonts w:eastAsiaTheme="minorEastAsia"/>
+          <w:color w:val="000000" w:themeColor="text1"/>
+        </w:rPr>
+        <w:t>sample R2 score was 0.909</w:t>
+      </w:r>
+      <w:r>
+        <w:rPr>
+          <w:rFonts w:eastAsiaTheme="minorEastAsia"/>
+          <w:color w:val="000000" w:themeColor="text1"/>
+        </w:rPr>
+        <w:t>2517263784572</w:t>
+      </w:r>
+      <w:r>
+        <w:rPr>
+          <w:rFonts w:eastAsiaTheme="minorEastAsia"/>
+          <w:color w:val="000000" w:themeColor="text1"/>
+        </w:rPr>
+        <w:t xml:space="preserve"> and the in sample RMSE was 1201.95</w:t>
+      </w:r>
+      <w:r>
+        <w:rPr>
+          <w:rFonts w:eastAsiaTheme="minorEastAsia"/>
+          <w:color w:val="000000" w:themeColor="text1"/>
+        </w:rPr>
+        <w:t>2</w:t>
+      </w:r>
+      <w:r>
+        <w:rPr>
+          <w:rFonts w:eastAsiaTheme="minorEastAsia"/>
+          <w:color w:val="000000" w:themeColor="text1"/>
+        </w:rPr>
+        <w:t>08204</w:t>
+      </w:r>
+      <w:r>
+        <w:rPr>
+          <w:rFonts w:eastAsiaTheme="minorEastAsia"/>
+          <w:color w:val="000000" w:themeColor="text1"/>
+        </w:rPr>
+        <w:t>08259</w:t>
+      </w:r>
+      <w:r>
+        <w:rPr>
+          <w:rFonts w:eastAsiaTheme="minorEastAsia"/>
+          <w:color w:val="000000" w:themeColor="text1"/>
+        </w:rPr>
+        <w:t>.  The out sample R2 score was 0.90</w:t>
+      </w:r>
+      <w:r>
+        <w:rPr>
+          <w:rFonts w:eastAsiaTheme="minorEastAsia"/>
+          <w:color w:val="000000" w:themeColor="text1"/>
+        </w:rPr>
+        <w:t>76446121106826</w:t>
+      </w:r>
+      <w:r>
+        <w:rPr>
+          <w:rFonts w:eastAsiaTheme="minorEastAsia"/>
+          <w:color w:val="000000" w:themeColor="text1"/>
+        </w:rPr>
+        <w:t xml:space="preserve"> and the out sample RMSE was 1211.675</w:t>
+      </w:r>
+      <w:r>
+        <w:rPr>
+          <w:rFonts w:eastAsiaTheme="minorEastAsia"/>
+          <w:color w:val="000000" w:themeColor="text1"/>
+        </w:rPr>
+        <w:t>332479086</w:t>
+      </w:r>
+      <w:r>
+        <w:rPr>
+          <w:rFonts w:eastAsiaTheme="minorEastAsia"/>
+          <w:color w:val="000000" w:themeColor="text1"/>
+        </w:rPr>
+        <w:t>.</w:t>
       </w:r>
     </w:p>
     <w:p>
@@ -3239,10 +3816,10 @@
           <w:color w:val="4472C4" w:themeColor="accent1"/>
         </w:rPr>
         <w:drawing>
-          <wp:inline distT="0" distB="0" distL="0" distR="0" wp14:anchorId="5EF9EF04" wp14:editId="62A7BEF7">
-            <wp:extent cx="2652713" cy="1588050"/>
-            <wp:effectExtent l="0" t="0" r="0" b="0"/>
-            <wp:docPr id="13" name="Picture 13"/>
+          <wp:inline distT="0" distB="0" distL="0" distR="0" wp14:anchorId="3C0306A7" wp14:editId="2B0058BE">
+            <wp:extent cx="2638425" cy="1572571"/>
+            <wp:effectExtent l="0" t="0" r="0" b="8890"/>
+            <wp:docPr id="11" name="Picture 11"/>
             <wp:cNvGraphicFramePr>
               <a:graphicFrameLocks xmlns:a="http://schemas.openxmlformats.org/drawingml/2006/main" noChangeAspect="1"/>
             </wp:cNvGraphicFramePr>
@@ -3262,7 +3839,7 @@
                   <pic:spPr>
                     <a:xfrm>
                       <a:off x="0" y="0"/>
-                      <a:ext cx="2773887" cy="1660591"/>
+                      <a:ext cx="2724378" cy="1623801"/>
                     </a:xfrm>
                     <a:prstGeom prst="rect">
                       <a:avLst/>
@@ -3287,7 +3864,21 @@
           <w:rFonts w:eastAsiaTheme="minorEastAsia"/>
           <w:color w:val="000000" w:themeColor="text1"/>
         </w:rPr>
-        <w:t>The</w:t>
+        <w:t>Th</w:t>
+      </w:r>
+      <w:r>
+        <w:rPr>
+          <w:rFonts w:eastAsiaTheme="minorEastAsia"/>
+          <w:color w:val="000000" w:themeColor="text1"/>
+        </w:rPr>
+        <w:t>e</w:t>
+      </w:r>
+      <w:r>
+        <w:rPr>
+          <w:rFonts w:eastAsiaTheme="minorEastAsia"/>
+          <w:color w:val="000000" w:themeColor="text1"/>
+        </w:rPr>
+        <w:t xml:space="preserve"> KNeighborsRegression model</w:t>
       </w:r>
       <w:r>
         <w:rPr>
@@ -3301,27 +3892,6 @@
           <w:rFonts w:eastAsiaTheme="minorEastAsia"/>
           <w:color w:val="000000" w:themeColor="text1"/>
         </w:rPr>
-        <w:t>Lasso</w:t>
-      </w:r>
-      <w:r>
-        <w:rPr>
-          <w:rFonts w:eastAsiaTheme="minorEastAsia"/>
-          <w:color w:val="000000" w:themeColor="text1"/>
-        </w:rPr>
-        <w:t xml:space="preserve"> model</w:t>
-      </w:r>
-      <w:r>
-        <w:rPr>
-          <w:rFonts w:eastAsiaTheme="minorEastAsia"/>
-          <w:color w:val="000000" w:themeColor="text1"/>
-        </w:rPr>
-        <w:t xml:space="preserve"> </w:t>
-      </w:r>
-      <w:r>
-        <w:rPr>
-          <w:rFonts w:eastAsiaTheme="minorEastAsia"/>
-          <w:color w:val="000000" w:themeColor="text1"/>
-        </w:rPr>
         <w:t>- t</w:t>
       </w:r>
       <w:r>
@@ -3329,56 +3899,56 @@
           <w:rFonts w:eastAsiaTheme="minorEastAsia"/>
           <w:color w:val="000000" w:themeColor="text1"/>
         </w:rPr>
-        <w:t>he in sample R2 score was 0.90</w:t>
-      </w:r>
-      <w:r>
-        <w:rPr>
-          <w:rFonts w:eastAsiaTheme="minorEastAsia"/>
-          <w:color w:val="000000" w:themeColor="text1"/>
-        </w:rPr>
-        <w:t>92361303192542</w:t>
-      </w:r>
-      <w:r>
-        <w:rPr>
-          <w:rFonts w:eastAsiaTheme="minorEastAsia"/>
-          <w:color w:val="000000" w:themeColor="text1"/>
-        </w:rPr>
-        <w:t xml:space="preserve"> and the in sample RMSE was 120</w:t>
-      </w:r>
-      <w:r>
-        <w:rPr>
-          <w:rFonts w:eastAsiaTheme="minorEastAsia"/>
-          <w:color w:val="000000" w:themeColor="text1"/>
-        </w:rPr>
-        <w:t>2.0553617492924</w:t>
-      </w:r>
-      <w:r>
-        <w:rPr>
-          <w:rFonts w:eastAsiaTheme="minorEastAsia"/>
-          <w:color w:val="000000" w:themeColor="text1"/>
-        </w:rPr>
-        <w:t>.  The out sample R2 score was 0.90764</w:t>
-      </w:r>
-      <w:r>
-        <w:rPr>
-          <w:rFonts w:eastAsiaTheme="minorEastAsia"/>
-          <w:color w:val="000000" w:themeColor="text1"/>
-        </w:rPr>
-        <w:t>34629479834</w:t>
-      </w:r>
-      <w:r>
-        <w:rPr>
-          <w:rFonts w:eastAsiaTheme="minorEastAsia"/>
-          <w:color w:val="000000" w:themeColor="text1"/>
-        </w:rPr>
-        <w:t xml:space="preserve"> and the out sample RMSE was 1211.6</w:t>
-      </w:r>
-      <w:r>
-        <w:rPr>
-          <w:rFonts w:eastAsiaTheme="minorEastAsia"/>
-          <w:color w:val="000000" w:themeColor="text1"/>
-        </w:rPr>
-        <w:t>828707927464</w:t>
+        <w:t xml:space="preserve">he in sample R2 score was </w:t>
+      </w:r>
+      <w:r>
+        <w:rPr>
+          <w:rFonts w:eastAsiaTheme="minorEastAsia"/>
+          <w:color w:val="000000" w:themeColor="text1"/>
+        </w:rPr>
+        <w:t>0.9092517263784572 and</w:t>
+      </w:r>
+      <w:r>
+        <w:rPr>
+          <w:rFonts w:eastAsiaTheme="minorEastAsia"/>
+          <w:color w:val="000000" w:themeColor="text1"/>
+        </w:rPr>
+        <w:t xml:space="preserve"> the in sample RMSE was </w:t>
+      </w:r>
+      <w:r>
+        <w:rPr>
+          <w:rFonts w:eastAsiaTheme="minorEastAsia"/>
+          <w:color w:val="000000" w:themeColor="text1"/>
+        </w:rPr>
+        <w:t>1201.9520820408259</w:t>
+      </w:r>
+      <w:r>
+        <w:rPr>
+          <w:rFonts w:eastAsiaTheme="minorEastAsia"/>
+          <w:color w:val="000000" w:themeColor="text1"/>
+        </w:rPr>
+        <w:t xml:space="preserve">.  The out sample R2 score was </w:t>
+      </w:r>
+      <w:r>
+        <w:rPr>
+          <w:rFonts w:eastAsiaTheme="minorEastAsia"/>
+          <w:color w:val="000000" w:themeColor="text1"/>
+        </w:rPr>
+        <w:t xml:space="preserve">0.9076446121106826 </w:t>
+      </w:r>
+      <w:r>
+        <w:rPr>
+          <w:rFonts w:eastAsiaTheme="minorEastAsia"/>
+          <w:color w:val="000000" w:themeColor="text1"/>
+        </w:rPr>
+        <w:t xml:space="preserve">and the out sample RMSE was </w:t>
+      </w:r>
+      <w:r>
+        <w:rPr>
+          <w:rFonts w:eastAsiaTheme="minorEastAsia"/>
+          <w:color w:val="000000" w:themeColor="text1"/>
+        </w:rPr>
+        <w:t>1211.675332479086</w:t>
       </w:r>
       <w:r>
         <w:rPr>
@@ -3402,10 +3972,10 @@
           <w:color w:val="4472C4" w:themeColor="accent1"/>
         </w:rPr>
         <w:drawing>
-          <wp:inline distT="0" distB="0" distL="0" distR="0" wp14:anchorId="5E9770B6" wp14:editId="29E919A1">
-            <wp:extent cx="2671907" cy="1624013"/>
+          <wp:inline distT="0" distB="0" distL="0" distR="0" wp14:anchorId="04879FA7" wp14:editId="769A8CE0">
+            <wp:extent cx="2600325" cy="1532730"/>
             <wp:effectExtent l="0" t="0" r="0" b="0"/>
-            <wp:docPr id="14" name="Picture 14"/>
+            <wp:docPr id="12" name="Picture 12"/>
             <wp:cNvGraphicFramePr>
               <a:graphicFrameLocks xmlns:a="http://schemas.openxmlformats.org/drawingml/2006/main" noChangeAspect="1"/>
             </wp:cNvGraphicFramePr>
@@ -3425,7 +3995,7 @@
                   <pic:spPr>
                     <a:xfrm>
                       <a:off x="0" y="0"/>
-                      <a:ext cx="2800719" cy="1702306"/>
+                      <a:ext cx="2700738" cy="1591917"/>
                     </a:xfrm>
                     <a:prstGeom prst="rect">
                       <a:avLst/>
@@ -3450,98 +4020,56 @@
           <w:rFonts w:eastAsiaTheme="minorEastAsia"/>
           <w:color w:val="000000" w:themeColor="text1"/>
         </w:rPr>
-        <w:t>The Ridge model</w:t>
-      </w:r>
-      <w:r>
-        <w:rPr>
-          <w:rFonts w:eastAsiaTheme="minorEastAsia"/>
-          <w:color w:val="000000" w:themeColor="text1"/>
-        </w:rPr>
-        <w:t xml:space="preserve"> - t</w:t>
-      </w:r>
-      <w:r>
-        <w:rPr>
-          <w:rFonts w:eastAsiaTheme="minorEastAsia"/>
-          <w:color w:val="000000" w:themeColor="text1"/>
-        </w:rPr>
-        <w:t>he in sample R2 score was 0.90</w:t>
-      </w:r>
-      <w:r>
-        <w:rPr>
-          <w:rFonts w:eastAsiaTheme="minorEastAsia"/>
-          <w:color w:val="000000" w:themeColor="text1"/>
-        </w:rPr>
-        <w:t>92513195555165</w:t>
-      </w:r>
-      <w:r>
-        <w:rPr>
-          <w:rFonts w:eastAsiaTheme="minorEastAsia"/>
-          <w:color w:val="000000" w:themeColor="text1"/>
-        </w:rPr>
-        <w:t xml:space="preserve"> and the in sample RMSE was 120</w:t>
-      </w:r>
-      <w:r>
-        <w:rPr>
-          <w:rFonts w:eastAsiaTheme="minorEastAsia"/>
-          <w:color w:val="000000" w:themeColor="text1"/>
-        </w:rPr>
-        <w:t>1</w:t>
-      </w:r>
-      <w:r>
-        <w:rPr>
-          <w:rFonts w:eastAsiaTheme="minorEastAsia"/>
-          <w:color w:val="000000" w:themeColor="text1"/>
-        </w:rPr>
-        <w:t>.</w:t>
-      </w:r>
-      <w:r>
-        <w:rPr>
-          <w:rFonts w:eastAsiaTheme="minorEastAsia"/>
-          <w:color w:val="000000" w:themeColor="text1"/>
-        </w:rPr>
-        <w:t>954776203001</w:t>
-      </w:r>
-      <w:r>
-        <w:rPr>
-          <w:rFonts w:eastAsiaTheme="minorEastAsia"/>
-          <w:color w:val="000000" w:themeColor="text1"/>
-        </w:rPr>
-        <w:t>.</w:t>
-      </w:r>
-      <w:r>
-        <w:rPr>
-          <w:rFonts w:eastAsiaTheme="minorEastAsia"/>
-          <w:color w:val="000000" w:themeColor="text1"/>
-        </w:rPr>
-        <w:t xml:space="preserve">  The out sample R2 score was 0.90</w:t>
-      </w:r>
-      <w:r>
-        <w:rPr>
-          <w:rFonts w:eastAsiaTheme="minorEastAsia"/>
-          <w:color w:val="000000" w:themeColor="text1"/>
-        </w:rPr>
-        <w:t>76494175687261</w:t>
-      </w:r>
-      <w:r>
-        <w:rPr>
-          <w:rFonts w:eastAsiaTheme="minorEastAsia"/>
-          <w:color w:val="000000" w:themeColor="text1"/>
-        </w:rPr>
-        <w:t xml:space="preserve"> and the out sample RMSE was 1211.6</w:t>
-      </w:r>
-      <w:r>
-        <w:rPr>
-          <w:rFonts w:eastAsiaTheme="minorEastAsia"/>
-          <w:color w:val="000000" w:themeColor="text1"/>
-        </w:rPr>
-        <w:t>438089759688</w:t>
-      </w:r>
-      <w:r>
-        <w:rPr>
-          <w:rFonts w:eastAsiaTheme="minorEastAsia"/>
-          <w:color w:val="000000" w:themeColor="text1"/>
-        </w:rPr>
-        <w:t>.</w:t>
+        <w:t xml:space="preserve">The </w:t>
+      </w:r>
+      <w:r>
+        <w:rPr>
+          <w:rFonts w:eastAsiaTheme="minorEastAsia"/>
+          <w:color w:val="000000" w:themeColor="text1"/>
+        </w:rPr>
+        <w:t>S</w:t>
+      </w:r>
+      <w:r>
+        <w:rPr>
+          <w:rFonts w:eastAsiaTheme="minorEastAsia"/>
+          <w:color w:val="000000" w:themeColor="text1"/>
+        </w:rPr>
+        <w:t>VR model</w:t>
+      </w:r>
+      <w:r>
+        <w:rPr>
+          <w:rFonts w:eastAsiaTheme="minorEastAsia"/>
+          <w:color w:val="000000" w:themeColor="text1"/>
+        </w:rPr>
+        <w:t xml:space="preserve"> </w:t>
+      </w:r>
+      <w:r>
+        <w:rPr>
+          <w:rFonts w:eastAsiaTheme="minorEastAsia"/>
+          <w:color w:val="000000" w:themeColor="text1"/>
+        </w:rPr>
+        <w:t>- t</w:t>
+      </w:r>
+      <w:r>
+        <w:rPr>
+          <w:rFonts w:eastAsiaTheme="minorEastAsia"/>
+          <w:color w:val="000000" w:themeColor="text1"/>
+        </w:rPr>
+        <w:t xml:space="preserve">he in sample R2 score was </w:t>
+      </w:r>
+      <w:r>
+        <w:rPr>
+          <w:rFonts w:eastAsiaTheme="minorEastAsia"/>
+          <w:color w:val="000000" w:themeColor="text1"/>
+        </w:rPr>
+        <w:t>0.9092517263784572 and</w:t>
+      </w:r>
+      <w:r>
+        <w:rPr>
+          <w:rFonts w:eastAsiaTheme="minorEastAsia"/>
+          <w:color w:val="000000" w:themeColor="text1"/>
+        </w:rPr>
+        <w:t xml:space="preserve"> the in sample RMSE was 1201.9520820408259.  The out sample R2 score was 0.9076446121106826 and the out sample RMSE was 1211.675332479086.</w:t>
       </w:r>
     </w:p>
     <w:p>
@@ -3557,12 +4085,11 @@
           <w:noProof/>
           <w:color w:val="4472C4" w:themeColor="accent1"/>
         </w:rPr>
-        <w:lastRenderedPageBreak/>
         <w:drawing>
-          <wp:inline distT="0" distB="0" distL="0" distR="0" wp14:anchorId="66DFD21B" wp14:editId="69340BF6">
-            <wp:extent cx="2686050" cy="1665444"/>
+          <wp:inline distT="0" distB="0" distL="0" distR="0" wp14:anchorId="5EF9EF04" wp14:editId="62A7BEF7">
+            <wp:extent cx="2652713" cy="1588050"/>
             <wp:effectExtent l="0" t="0" r="0" b="0"/>
-            <wp:docPr id="15" name="Picture 15"/>
+            <wp:docPr id="13" name="Picture 13"/>
             <wp:cNvGraphicFramePr>
               <a:graphicFrameLocks xmlns:a="http://schemas.openxmlformats.org/drawingml/2006/main" noChangeAspect="1"/>
             </wp:cNvGraphicFramePr>
@@ -3582,7 +4109,7 @@
                   <pic:spPr>
                     <a:xfrm>
                       <a:off x="0" y="0"/>
-                      <a:ext cx="2773620" cy="1719740"/>
+                      <a:ext cx="2773887" cy="1660591"/>
                     </a:xfrm>
                     <a:prstGeom prst="rect">
                       <a:avLst/>
@@ -3607,14 +4134,21 @@
           <w:rFonts w:eastAsiaTheme="minorEastAsia"/>
           <w:color w:val="000000" w:themeColor="text1"/>
         </w:rPr>
-        <w:t xml:space="preserve">The </w:t>
-      </w:r>
-      <w:r>
-        <w:rPr>
-          <w:rFonts w:eastAsiaTheme="minorEastAsia"/>
-          <w:color w:val="000000" w:themeColor="text1"/>
-        </w:rPr>
-        <w:t>ElasticNet</w:t>
+        <w:t>The</w:t>
+      </w:r>
+      <w:r>
+        <w:rPr>
+          <w:rFonts w:eastAsiaTheme="minorEastAsia"/>
+          <w:color w:val="000000" w:themeColor="text1"/>
+        </w:rPr>
+        <w:t xml:space="preserve"> </w:t>
+      </w:r>
+      <w:r>
+        <w:rPr>
+          <w:rFonts w:eastAsiaTheme="minorEastAsia"/>
+          <w:color w:val="000000" w:themeColor="text1"/>
+        </w:rPr>
+        <w:t>Lasso</w:t>
       </w:r>
       <w:r>
         <w:rPr>
@@ -3628,98 +4162,70 @@
           <w:rFonts w:eastAsiaTheme="minorEastAsia"/>
           <w:color w:val="000000" w:themeColor="text1"/>
         </w:rPr>
-        <w:t xml:space="preserve"> - t</w:t>
-      </w:r>
-      <w:r>
-        <w:rPr>
-          <w:rFonts w:eastAsiaTheme="minorEastAsia"/>
-          <w:color w:val="000000" w:themeColor="text1"/>
-        </w:rPr>
-        <w:t>he in sample R2 score was 0.</w:t>
-      </w:r>
-      <w:r>
-        <w:rPr>
-          <w:rFonts w:eastAsiaTheme="minorEastAsia"/>
-          <w:color w:val="000000" w:themeColor="text1"/>
-        </w:rPr>
-        <w:t>81</w:t>
-      </w:r>
-      <w:r>
-        <w:rPr>
-          <w:rFonts w:eastAsiaTheme="minorEastAsia"/>
-          <w:color w:val="000000" w:themeColor="text1"/>
-        </w:rPr>
-        <w:t>04628540520513</w:t>
-      </w:r>
-      <w:r>
-        <w:rPr>
-          <w:rFonts w:eastAsiaTheme="minorEastAsia"/>
-          <w:color w:val="000000" w:themeColor="text1"/>
-        </w:rPr>
-        <w:t xml:space="preserve"> and the in sample RMSE was 1</w:t>
-      </w:r>
-      <w:r>
-        <w:rPr>
-          <w:rFonts w:eastAsiaTheme="minorEastAsia"/>
-          <w:color w:val="000000" w:themeColor="text1"/>
-        </w:rPr>
-        <w:t>737</w:t>
-      </w:r>
-      <w:r>
-        <w:rPr>
-          <w:rFonts w:eastAsiaTheme="minorEastAsia"/>
-          <w:color w:val="000000" w:themeColor="text1"/>
-        </w:rPr>
-        <w:t>.</w:t>
-      </w:r>
-      <w:r>
-        <w:rPr>
-          <w:rFonts w:eastAsiaTheme="minorEastAsia"/>
-          <w:color w:val="000000" w:themeColor="text1"/>
-        </w:rPr>
-        <w:t>061267132269.</w:t>
-      </w:r>
-      <w:r>
-        <w:rPr>
-          <w:rFonts w:eastAsiaTheme="minorEastAsia"/>
-          <w:color w:val="000000" w:themeColor="text1"/>
-        </w:rPr>
-        <w:t xml:space="preserve">  The out sample R2 score was 0.</w:t>
-      </w:r>
-      <w:r>
-        <w:rPr>
-          <w:rFonts w:eastAsiaTheme="minorEastAsia"/>
-          <w:color w:val="000000" w:themeColor="text1"/>
-        </w:rPr>
-        <w:t>8197579525330729</w:t>
-      </w:r>
-      <w:r>
-        <w:rPr>
-          <w:rFonts w:eastAsiaTheme="minorEastAsia"/>
-          <w:color w:val="000000" w:themeColor="text1"/>
-        </w:rPr>
-        <w:t xml:space="preserve"> and the out sample RMSE was 1</w:t>
-      </w:r>
-      <w:r>
-        <w:rPr>
-          <w:rFonts w:eastAsiaTheme="minorEastAsia"/>
-          <w:color w:val="000000" w:themeColor="text1"/>
-        </w:rPr>
-        <w:t>692</w:t>
-      </w:r>
-      <w:r>
-        <w:rPr>
-          <w:rFonts w:eastAsiaTheme="minorEastAsia"/>
-          <w:color w:val="000000" w:themeColor="text1"/>
-        </w:rPr>
-        <w:t>.</w:t>
-      </w:r>
-      <w:r>
-        <w:rPr>
-          <w:rFonts w:eastAsiaTheme="minorEastAsia"/>
-          <w:color w:val="000000" w:themeColor="text1"/>
-        </w:rPr>
-        <w:t>7125115007573</w:t>
+        <w:t xml:space="preserve"> </w:t>
+      </w:r>
+      <w:r>
+        <w:rPr>
+          <w:rFonts w:eastAsiaTheme="minorEastAsia"/>
+          <w:color w:val="000000" w:themeColor="text1"/>
+        </w:rPr>
+        <w:t>- t</w:t>
+      </w:r>
+      <w:r>
+        <w:rPr>
+          <w:rFonts w:eastAsiaTheme="minorEastAsia"/>
+          <w:color w:val="000000" w:themeColor="text1"/>
+        </w:rPr>
+        <w:t>he in sample R2 score was 0.90</w:t>
+      </w:r>
+      <w:r>
+        <w:rPr>
+          <w:rFonts w:eastAsiaTheme="minorEastAsia"/>
+          <w:color w:val="000000" w:themeColor="text1"/>
+        </w:rPr>
+        <w:t>92361303192542</w:t>
+      </w:r>
+      <w:r>
+        <w:rPr>
+          <w:rFonts w:eastAsiaTheme="minorEastAsia"/>
+          <w:color w:val="000000" w:themeColor="text1"/>
+        </w:rPr>
+        <w:t xml:space="preserve"> and the in sample RMSE was 120</w:t>
+      </w:r>
+      <w:r>
+        <w:rPr>
+          <w:rFonts w:eastAsiaTheme="minorEastAsia"/>
+          <w:color w:val="000000" w:themeColor="text1"/>
+        </w:rPr>
+        <w:t>2.0553617492924</w:t>
+      </w:r>
+      <w:r>
+        <w:rPr>
+          <w:rFonts w:eastAsiaTheme="minorEastAsia"/>
+          <w:color w:val="000000" w:themeColor="text1"/>
+        </w:rPr>
+        <w:t>.  The out sample R2 score was 0.90764</w:t>
+      </w:r>
+      <w:r>
+        <w:rPr>
+          <w:rFonts w:eastAsiaTheme="minorEastAsia"/>
+          <w:color w:val="000000" w:themeColor="text1"/>
+        </w:rPr>
+        <w:t>34629479834</w:t>
+      </w:r>
+      <w:r>
+        <w:rPr>
+          <w:rFonts w:eastAsiaTheme="minorEastAsia"/>
+          <w:color w:val="000000" w:themeColor="text1"/>
+        </w:rPr>
+        <w:t xml:space="preserve"> and the out sample RMSE was 1211.6</w:t>
+      </w:r>
+      <w:r>
+        <w:rPr>
+          <w:rFonts w:eastAsiaTheme="minorEastAsia"/>
+          <w:color w:val="000000" w:themeColor="text1"/>
+        </w:rPr>
+        <w:t>828707927464</w:t>
       </w:r>
       <w:r>
         <w:rPr>
@@ -3742,11 +4248,12 @@
           <w:noProof/>
           <w:color w:val="4472C4" w:themeColor="accent1"/>
         </w:rPr>
+        <w:lastRenderedPageBreak/>
         <w:drawing>
-          <wp:inline distT="0" distB="0" distL="0" distR="0" wp14:anchorId="54AF7DBC" wp14:editId="34477117">
-            <wp:extent cx="2686050" cy="1608970"/>
+          <wp:inline distT="0" distB="0" distL="0" distR="0" wp14:anchorId="5E9770B6" wp14:editId="29E919A1">
+            <wp:extent cx="2671907" cy="1624013"/>
             <wp:effectExtent l="0" t="0" r="0" b="0"/>
-            <wp:docPr id="16" name="Picture 16"/>
+            <wp:docPr id="14" name="Picture 14"/>
             <wp:cNvGraphicFramePr>
               <a:graphicFrameLocks xmlns:a="http://schemas.openxmlformats.org/drawingml/2006/main" noChangeAspect="1"/>
             </wp:cNvGraphicFramePr>
@@ -3766,7 +4273,7 @@
                   <pic:spPr>
                     <a:xfrm>
                       <a:off x="0" y="0"/>
-                      <a:ext cx="2756960" cy="1651446"/>
+                      <a:ext cx="2800719" cy="1702306"/>
                     </a:xfrm>
                     <a:prstGeom prst="rect">
                       <a:avLst/>
@@ -3791,36 +4298,7 @@
           <w:rFonts w:eastAsiaTheme="minorEastAsia"/>
           <w:color w:val="000000" w:themeColor="text1"/>
         </w:rPr>
-        <w:t>Trees Models</w:t>
-      </w:r>
-    </w:p>
-    <w:p>
-      <w:pPr>
-        <w:rPr>
-          <w:rFonts w:eastAsiaTheme="minorEastAsia"/>
-          <w:color w:val="000000" w:themeColor="text1"/>
-        </w:rPr>
-      </w:pPr>
-      <w:r>
-        <w:rPr>
-          <w:rFonts w:eastAsiaTheme="minorEastAsia"/>
-          <w:color w:val="000000" w:themeColor="text1"/>
-        </w:rPr>
-        <w:t xml:space="preserve">The </w:t>
-      </w:r>
-      <w:r>
-        <w:rPr>
-          <w:rFonts w:eastAsiaTheme="minorEastAsia"/>
-          <w:color w:val="000000" w:themeColor="text1"/>
-        </w:rPr>
-        <w:t>DecisionTreeRegressor</w:t>
-      </w:r>
-      <w:r>
-        <w:rPr>
-          <w:rFonts w:eastAsiaTheme="minorEastAsia"/>
-          <w:color w:val="000000" w:themeColor="text1"/>
-        </w:rPr>
-        <w:t xml:space="preserve"> model</w:t>
+        <w:t>The Ridge model</w:t>
       </w:r>
       <w:r>
         <w:rPr>
@@ -3834,35 +4312,28 @@
           <w:rFonts w:eastAsiaTheme="minorEastAsia"/>
           <w:color w:val="000000" w:themeColor="text1"/>
         </w:rPr>
-        <w:t>he in sample R2 score was 0.</w:t>
-      </w:r>
-      <w:r>
-        <w:rPr>
-          <w:rFonts w:eastAsiaTheme="minorEastAsia"/>
-          <w:color w:val="000000" w:themeColor="text1"/>
-        </w:rPr>
-        <w:t>99999</w:t>
-      </w:r>
-      <w:r>
-        <w:rPr>
-          <w:rFonts w:eastAsiaTheme="minorEastAsia"/>
-          <w:color w:val="000000" w:themeColor="text1"/>
-        </w:rPr>
-        <w:t>48355708338</w:t>
-      </w:r>
-      <w:r>
-        <w:rPr>
-          <w:rFonts w:eastAsiaTheme="minorEastAsia"/>
-          <w:color w:val="000000" w:themeColor="text1"/>
-        </w:rPr>
-        <w:t xml:space="preserve"> and the in sample RMSE was </w:t>
-      </w:r>
-      <w:r>
-        <w:rPr>
-          <w:rFonts w:eastAsiaTheme="minorEastAsia"/>
-          <w:color w:val="000000" w:themeColor="text1"/>
-        </w:rPr>
-        <w:t>9.067323921015339</w:t>
+        <w:t>he in sample R2 score was 0.90</w:t>
+      </w:r>
+      <w:r>
+        <w:rPr>
+          <w:rFonts w:eastAsiaTheme="minorEastAsia"/>
+          <w:color w:val="000000" w:themeColor="text1"/>
+        </w:rPr>
+        <w:t>92513195555165</w:t>
+      </w:r>
+      <w:r>
+        <w:rPr>
+          <w:rFonts w:eastAsiaTheme="minorEastAsia"/>
+          <w:color w:val="000000" w:themeColor="text1"/>
+        </w:rPr>
+        <w:t xml:space="preserve"> and the in sample RMSE was 120</w:t>
+      </w:r>
+      <w:r>
+        <w:rPr>
+          <w:rFonts w:eastAsiaTheme="minorEastAsia"/>
+          <w:color w:val="000000" w:themeColor="text1"/>
+        </w:rPr>
+        <w:t>1</w:t>
       </w:r>
       <w:r>
         <w:rPr>
@@ -3876,28 +4347,7 @@
           <w:rFonts w:eastAsiaTheme="minorEastAsia"/>
           <w:color w:val="000000" w:themeColor="text1"/>
         </w:rPr>
-        <w:t xml:space="preserve">  The out sample R2 score was 0.</w:t>
-      </w:r>
-      <w:r>
-        <w:rPr>
-          <w:rFonts w:eastAsiaTheme="minorEastAsia"/>
-          <w:color w:val="000000" w:themeColor="text1"/>
-        </w:rPr>
-        <w:t>9666252386506127</w:t>
-      </w:r>
-      <w:r>
-        <w:rPr>
-          <w:rFonts w:eastAsiaTheme="minorEastAsia"/>
-          <w:color w:val="000000" w:themeColor="text1"/>
-        </w:rPr>
-        <w:t xml:space="preserve"> and the out sample RMSE was </w:t>
-      </w:r>
-      <w:r>
-        <w:rPr>
-          <w:rFonts w:eastAsiaTheme="minorEastAsia"/>
-          <w:color w:val="000000" w:themeColor="text1"/>
-        </w:rPr>
-        <w:t>728</w:t>
+        <w:t>954776203001</w:t>
       </w:r>
       <w:r>
         <w:rPr>
@@ -3911,7 +4361,28 @@
           <w:rFonts w:eastAsiaTheme="minorEastAsia"/>
           <w:color w:val="000000" w:themeColor="text1"/>
         </w:rPr>
-        <w:t>3904324945589</w:t>
+        <w:t xml:space="preserve">  The out sample R2 score was 0.90</w:t>
+      </w:r>
+      <w:r>
+        <w:rPr>
+          <w:rFonts w:eastAsiaTheme="minorEastAsia"/>
+          <w:color w:val="000000" w:themeColor="text1"/>
+        </w:rPr>
+        <w:t>76494175687261</w:t>
+      </w:r>
+      <w:r>
+        <w:rPr>
+          <w:rFonts w:eastAsiaTheme="minorEastAsia"/>
+          <w:color w:val="000000" w:themeColor="text1"/>
+        </w:rPr>
+        <w:t xml:space="preserve"> and the out sample RMSE was 1211.6</w:t>
+      </w:r>
+      <w:r>
+        <w:rPr>
+          <w:rFonts w:eastAsiaTheme="minorEastAsia"/>
+          <w:color w:val="000000" w:themeColor="text1"/>
+        </w:rPr>
+        <w:t>438089759688</w:t>
       </w:r>
       <w:r>
         <w:rPr>
@@ -3935,10 +4406,10 @@
           <w:color w:val="4472C4" w:themeColor="accent1"/>
         </w:rPr>
         <w:drawing>
-          <wp:inline distT="0" distB="0" distL="0" distR="0" wp14:anchorId="053FC288" wp14:editId="06A086F4">
-            <wp:extent cx="2798959" cy="1700213"/>
-            <wp:effectExtent l="0" t="0" r="1905" b="0"/>
-            <wp:docPr id="17" name="Picture 17"/>
+          <wp:inline distT="0" distB="0" distL="0" distR="0" wp14:anchorId="66DFD21B" wp14:editId="69340BF6">
+            <wp:extent cx="2686050" cy="1665444"/>
+            <wp:effectExtent l="0" t="0" r="0" b="0"/>
+            <wp:docPr id="15" name="Picture 15"/>
             <wp:cNvGraphicFramePr>
               <a:graphicFrameLocks xmlns:a="http://schemas.openxmlformats.org/drawingml/2006/main" noChangeAspect="1"/>
             </wp:cNvGraphicFramePr>
@@ -3958,7 +4429,7 @@
                   <pic:spPr>
                     <a:xfrm>
                       <a:off x="0" y="0"/>
-                      <a:ext cx="2878876" cy="1748758"/>
+                      <a:ext cx="2773620" cy="1719740"/>
                     </a:xfrm>
                     <a:prstGeom prst="rect">
                       <a:avLst/>
@@ -3983,35 +4454,63 @@
           <w:rFonts w:eastAsiaTheme="minorEastAsia"/>
           <w:color w:val="000000" w:themeColor="text1"/>
         </w:rPr>
-        <w:t>The Rando</w:t>
-      </w:r>
-      <w:r>
-        <w:rPr>
-          <w:rFonts w:eastAsiaTheme="minorEastAsia"/>
-          <w:color w:val="000000" w:themeColor="text1"/>
-        </w:rPr>
-        <w:t>mForestRegressor – the in sample R2 score was 0.99</w:t>
-      </w:r>
-      <w:r>
-        <w:rPr>
-          <w:rFonts w:eastAsiaTheme="minorEastAsia"/>
-          <w:color w:val="000000" w:themeColor="text1"/>
-        </w:rPr>
-        <w:t>7422047746516</w:t>
-      </w:r>
-      <w:r>
-        <w:rPr>
-          <w:rFonts w:eastAsiaTheme="minorEastAsia"/>
-          <w:color w:val="000000" w:themeColor="text1"/>
-        </w:rPr>
-        <w:t xml:space="preserve"> and the in sample RMSE was </w:t>
-      </w:r>
-      <w:r>
-        <w:rPr>
-          <w:rFonts w:eastAsiaTheme="minorEastAsia"/>
-          <w:color w:val="000000" w:themeColor="text1"/>
-        </w:rPr>
-        <w:t>202</w:t>
+        <w:t xml:space="preserve">The </w:t>
+      </w:r>
+      <w:r>
+        <w:rPr>
+          <w:rFonts w:eastAsiaTheme="minorEastAsia"/>
+          <w:color w:val="000000" w:themeColor="text1"/>
+        </w:rPr>
+        <w:t>ElasticNet</w:t>
+      </w:r>
+      <w:r>
+        <w:rPr>
+          <w:rFonts w:eastAsiaTheme="minorEastAsia"/>
+          <w:color w:val="000000" w:themeColor="text1"/>
+        </w:rPr>
+        <w:t xml:space="preserve"> model</w:t>
+      </w:r>
+      <w:r>
+        <w:rPr>
+          <w:rFonts w:eastAsiaTheme="minorEastAsia"/>
+          <w:color w:val="000000" w:themeColor="text1"/>
+        </w:rPr>
+        <w:t xml:space="preserve"> - t</w:t>
+      </w:r>
+      <w:r>
+        <w:rPr>
+          <w:rFonts w:eastAsiaTheme="minorEastAsia"/>
+          <w:color w:val="000000" w:themeColor="text1"/>
+        </w:rPr>
+        <w:t>he in sample R2 score was 0.</w:t>
+      </w:r>
+      <w:r>
+        <w:rPr>
+          <w:rFonts w:eastAsiaTheme="minorEastAsia"/>
+          <w:color w:val="000000" w:themeColor="text1"/>
+        </w:rPr>
+        <w:t>81</w:t>
+      </w:r>
+      <w:r>
+        <w:rPr>
+          <w:rFonts w:eastAsiaTheme="minorEastAsia"/>
+          <w:color w:val="000000" w:themeColor="text1"/>
+        </w:rPr>
+        <w:t>04628540520513</w:t>
+      </w:r>
+      <w:r>
+        <w:rPr>
+          <w:rFonts w:eastAsiaTheme="minorEastAsia"/>
+          <w:color w:val="000000" w:themeColor="text1"/>
+        </w:rPr>
+        <w:t xml:space="preserve"> and the in sample RMSE was 1</w:t>
+      </w:r>
+      <w:r>
+        <w:rPr>
+          <w:rFonts w:eastAsiaTheme="minorEastAsia"/>
+          <w:color w:val="000000" w:themeColor="text1"/>
+        </w:rPr>
+        <w:t>737</w:t>
       </w:r>
       <w:r>
         <w:rPr>
@@ -4025,7 +4524,7 @@
           <w:rFonts w:eastAsiaTheme="minorEastAsia"/>
           <w:color w:val="000000" w:themeColor="text1"/>
         </w:rPr>
-        <w:t>58412171224964.</w:t>
+        <w:t>061267132269.</w:t>
       </w:r>
       <w:r>
         <w:rPr>
@@ -4039,21 +4538,21 @@
           <w:rFonts w:eastAsiaTheme="minorEastAsia"/>
           <w:color w:val="000000" w:themeColor="text1"/>
         </w:rPr>
-        <w:t>981658235117793</w:t>
-      </w:r>
-      <w:r>
-        <w:rPr>
-          <w:rFonts w:eastAsiaTheme="minorEastAsia"/>
-          <w:color w:val="000000" w:themeColor="text1"/>
-        </w:rPr>
-        <w:t xml:space="preserve"> and the out sample RMSE was </w:t>
-      </w:r>
-      <w:r>
-        <w:rPr>
-          <w:rFonts w:eastAsiaTheme="minorEastAsia"/>
-          <w:color w:val="000000" w:themeColor="text1"/>
-        </w:rPr>
-        <w:t>539</w:t>
+        <w:t>8197579525330729</w:t>
+      </w:r>
+      <w:r>
+        <w:rPr>
+          <w:rFonts w:eastAsiaTheme="minorEastAsia"/>
+          <w:color w:val="000000" w:themeColor="text1"/>
+        </w:rPr>
+        <w:t xml:space="preserve"> and the out sample RMSE was 1</w:t>
+      </w:r>
+      <w:r>
+        <w:rPr>
+          <w:rFonts w:eastAsiaTheme="minorEastAsia"/>
+          <w:color w:val="000000" w:themeColor="text1"/>
+        </w:rPr>
+        <w:t>692</w:t>
       </w:r>
       <w:r>
         <w:rPr>
@@ -4067,7 +4566,7 @@
           <w:rFonts w:eastAsiaTheme="minorEastAsia"/>
           <w:color w:val="000000" w:themeColor="text1"/>
         </w:rPr>
-        <w:t>9791992422503</w:t>
+        <w:t>7125115007573</w:t>
       </w:r>
       <w:r>
         <w:rPr>
@@ -4090,12 +4589,11 @@
           <w:noProof/>
           <w:color w:val="4472C4" w:themeColor="accent1"/>
         </w:rPr>
-        <w:lastRenderedPageBreak/>
         <w:drawing>
-          <wp:inline distT="0" distB="0" distL="0" distR="0" wp14:anchorId="41A24907" wp14:editId="26567F34">
-            <wp:extent cx="2852738" cy="1744136"/>
-            <wp:effectExtent l="0" t="0" r="5080" b="8890"/>
-            <wp:docPr id="18" name="Picture 18"/>
+          <wp:inline distT="0" distB="0" distL="0" distR="0" wp14:anchorId="54AF7DBC" wp14:editId="34477117">
+            <wp:extent cx="2686050" cy="1608970"/>
+            <wp:effectExtent l="0" t="0" r="0" b="0"/>
+            <wp:docPr id="16" name="Picture 16"/>
             <wp:cNvGraphicFramePr>
               <a:graphicFrameLocks xmlns:a="http://schemas.openxmlformats.org/drawingml/2006/main" noChangeAspect="1"/>
             </wp:cNvGraphicFramePr>
@@ -4115,7 +4613,7 @@
                   <pic:spPr>
                     <a:xfrm>
                       <a:off x="0" y="0"/>
-                      <a:ext cx="2911905" cy="1780310"/>
+                      <a:ext cx="2756960" cy="1651446"/>
                     </a:xfrm>
                     <a:prstGeom prst="rect">
                       <a:avLst/>
@@ -4140,14 +4638,64 @@
           <w:rFonts w:eastAsiaTheme="minorEastAsia"/>
           <w:color w:val="000000" w:themeColor="text1"/>
         </w:rPr>
-        <w:t>The AdaBoostRegressor – the in sample R2 score was 0.</w:t>
-      </w:r>
-      <w:r>
-        <w:rPr>
-          <w:rFonts w:eastAsiaTheme="minorEastAsia"/>
-          <w:color w:val="000000" w:themeColor="text1"/>
-        </w:rPr>
-        <w:t>9150623620214242</w:t>
+        <w:t>Trees Models</w:t>
+      </w:r>
+    </w:p>
+    <w:p>
+      <w:pPr>
+        <w:rPr>
+          <w:rFonts w:eastAsiaTheme="minorEastAsia"/>
+          <w:color w:val="000000" w:themeColor="text1"/>
+        </w:rPr>
+      </w:pPr>
+      <w:r>
+        <w:rPr>
+          <w:rFonts w:eastAsiaTheme="minorEastAsia"/>
+          <w:color w:val="000000" w:themeColor="text1"/>
+        </w:rPr>
+        <w:t xml:space="preserve">The </w:t>
+      </w:r>
+      <w:r>
+        <w:rPr>
+          <w:rFonts w:eastAsiaTheme="minorEastAsia"/>
+          <w:color w:val="000000" w:themeColor="text1"/>
+        </w:rPr>
+        <w:t>DecisionTreeRegressor</w:t>
+      </w:r>
+      <w:r>
+        <w:rPr>
+          <w:rFonts w:eastAsiaTheme="minorEastAsia"/>
+          <w:color w:val="000000" w:themeColor="text1"/>
+        </w:rPr>
+        <w:t xml:space="preserve"> model</w:t>
+      </w:r>
+      <w:r>
+        <w:rPr>
+          <w:rFonts w:eastAsiaTheme="minorEastAsia"/>
+          <w:color w:val="000000" w:themeColor="text1"/>
+        </w:rPr>
+        <w:t xml:space="preserve"> - t</w:t>
+      </w:r>
+      <w:r>
+        <w:rPr>
+          <w:rFonts w:eastAsiaTheme="minorEastAsia"/>
+          <w:color w:val="000000" w:themeColor="text1"/>
+        </w:rPr>
+        <w:t>he in sample R2 score was 0.</w:t>
+      </w:r>
+      <w:r>
+        <w:rPr>
+          <w:rFonts w:eastAsiaTheme="minorEastAsia"/>
+          <w:color w:val="000000" w:themeColor="text1"/>
+        </w:rPr>
+        <w:t>99999</w:t>
+      </w:r>
+      <w:r>
+        <w:rPr>
+          <w:rFonts w:eastAsiaTheme="minorEastAsia"/>
+          <w:color w:val="000000" w:themeColor="text1"/>
+        </w:rPr>
+        <w:t>48355708338</w:t>
       </w:r>
       <w:r>
         <w:rPr>
@@ -4161,7 +4709,7 @@
           <w:rFonts w:eastAsiaTheme="minorEastAsia"/>
           <w:color w:val="000000" w:themeColor="text1"/>
         </w:rPr>
-        <w:t>1162</w:t>
+        <w:t>9.067323921015339</w:t>
       </w:r>
       <w:r>
         <w:rPr>
@@ -4175,21 +4723,14 @@
           <w:rFonts w:eastAsiaTheme="minorEastAsia"/>
           <w:color w:val="000000" w:themeColor="text1"/>
         </w:rPr>
-        <w:t>8349006414346</w:t>
-      </w:r>
-      <w:r>
-        <w:rPr>
-          <w:rFonts w:eastAsiaTheme="minorEastAsia"/>
-          <w:color w:val="000000" w:themeColor="text1"/>
-        </w:rPr>
-        <w:t>.  The out sample R2 score was 0.</w:t>
-      </w:r>
-      <w:r>
-        <w:rPr>
-          <w:rFonts w:eastAsiaTheme="minorEastAsia"/>
-          <w:color w:val="000000" w:themeColor="text1"/>
-        </w:rPr>
-        <w:t>9131433607546641</w:t>
+        <w:t xml:space="preserve">  The out sample R2 score was 0.</w:t>
+      </w:r>
+      <w:r>
+        <w:rPr>
+          <w:rFonts w:eastAsiaTheme="minorEastAsia"/>
+          <w:color w:val="000000" w:themeColor="text1"/>
+        </w:rPr>
+        <w:t>9666252386506127</w:t>
       </w:r>
       <w:r>
         <w:rPr>
@@ -4203,7 +4744,7 @@
           <w:rFonts w:eastAsiaTheme="minorEastAsia"/>
           <w:color w:val="000000" w:themeColor="text1"/>
         </w:rPr>
-        <w:t>1175</w:t>
+        <w:t>728</w:t>
       </w:r>
       <w:r>
         <w:rPr>
@@ -4217,7 +4758,7 @@
           <w:rFonts w:eastAsiaTheme="minorEastAsia"/>
           <w:color w:val="000000" w:themeColor="text1"/>
         </w:rPr>
-        <w:t>0508439806226</w:t>
+        <w:t>3904324945589</w:t>
       </w:r>
       <w:r>
         <w:rPr>
@@ -4240,11 +4781,12 @@
           <w:noProof/>
           <w:color w:val="4472C4" w:themeColor="accent1"/>
         </w:rPr>
+        <w:lastRenderedPageBreak/>
         <w:drawing>
-          <wp:inline distT="0" distB="0" distL="0" distR="0" wp14:anchorId="04483288" wp14:editId="435C525E">
-            <wp:extent cx="2886921" cy="1752600"/>
-            <wp:effectExtent l="0" t="0" r="8890" b="0"/>
-            <wp:docPr id="19" name="Picture 19"/>
+          <wp:inline distT="0" distB="0" distL="0" distR="0" wp14:anchorId="053FC288" wp14:editId="06A086F4">
+            <wp:extent cx="2798959" cy="1700213"/>
+            <wp:effectExtent l="0" t="0" r="1905" b="0"/>
+            <wp:docPr id="17" name="Picture 17"/>
             <wp:cNvGraphicFramePr>
               <a:graphicFrameLocks xmlns:a="http://schemas.openxmlformats.org/drawingml/2006/main" noChangeAspect="1"/>
             </wp:cNvGraphicFramePr>
@@ -4264,6 +4806,311 @@
                   <pic:spPr>
                     <a:xfrm>
                       <a:off x="0" y="0"/>
+                      <a:ext cx="2878876" cy="1748758"/>
+                    </a:xfrm>
+                    <a:prstGeom prst="rect">
+                      <a:avLst/>
+                    </a:prstGeom>
+                  </pic:spPr>
+                </pic:pic>
+              </a:graphicData>
+            </a:graphic>
+          </wp:inline>
+        </w:drawing>
+      </w:r>
+    </w:p>
+    <w:p>
+      <w:pPr>
+        <w:rPr>
+          <w:rFonts w:eastAsiaTheme="minorEastAsia"/>
+          <w:color w:val="000000" w:themeColor="text1"/>
+        </w:rPr>
+      </w:pPr>
+      <w:r>
+        <w:rPr>
+          <w:rFonts w:eastAsiaTheme="minorEastAsia"/>
+          <w:color w:val="000000" w:themeColor="text1"/>
+        </w:rPr>
+        <w:t>The Rando</w:t>
+      </w:r>
+      <w:r>
+        <w:rPr>
+          <w:rFonts w:eastAsiaTheme="minorEastAsia"/>
+          <w:color w:val="000000" w:themeColor="text1"/>
+        </w:rPr>
+        <w:t>mForestRegressor – the in sample R2 score was 0.99</w:t>
+      </w:r>
+      <w:r>
+        <w:rPr>
+          <w:rFonts w:eastAsiaTheme="minorEastAsia"/>
+          <w:color w:val="000000" w:themeColor="text1"/>
+        </w:rPr>
+        <w:t>7422047746516</w:t>
+      </w:r>
+      <w:r>
+        <w:rPr>
+          <w:rFonts w:eastAsiaTheme="minorEastAsia"/>
+          <w:color w:val="000000" w:themeColor="text1"/>
+        </w:rPr>
+        <w:t xml:space="preserve"> and the in sample RMSE was </w:t>
+      </w:r>
+      <w:r>
+        <w:rPr>
+          <w:rFonts w:eastAsiaTheme="minorEastAsia"/>
+          <w:color w:val="000000" w:themeColor="text1"/>
+        </w:rPr>
+        <w:t>202</w:t>
+      </w:r>
+      <w:r>
+        <w:rPr>
+          <w:rFonts w:eastAsiaTheme="minorEastAsia"/>
+          <w:color w:val="000000" w:themeColor="text1"/>
+        </w:rPr>
+        <w:t>.</w:t>
+      </w:r>
+      <w:r>
+        <w:rPr>
+          <w:rFonts w:eastAsiaTheme="minorEastAsia"/>
+          <w:color w:val="000000" w:themeColor="text1"/>
+        </w:rPr>
+        <w:t>58412171224964.</w:t>
+      </w:r>
+      <w:r>
+        <w:rPr>
+          <w:rFonts w:eastAsiaTheme="minorEastAsia"/>
+          <w:color w:val="000000" w:themeColor="text1"/>
+        </w:rPr>
+        <w:t xml:space="preserve">  The out sample R2 score was 0.</w:t>
+      </w:r>
+      <w:r>
+        <w:rPr>
+          <w:rFonts w:eastAsiaTheme="minorEastAsia"/>
+          <w:color w:val="000000" w:themeColor="text1"/>
+        </w:rPr>
+        <w:t>981658235117793</w:t>
+      </w:r>
+      <w:r>
+        <w:rPr>
+          <w:rFonts w:eastAsiaTheme="minorEastAsia"/>
+          <w:color w:val="000000" w:themeColor="text1"/>
+        </w:rPr>
+        <w:t xml:space="preserve"> and the out sample RMSE was </w:t>
+      </w:r>
+      <w:r>
+        <w:rPr>
+          <w:rFonts w:eastAsiaTheme="minorEastAsia"/>
+          <w:color w:val="000000" w:themeColor="text1"/>
+        </w:rPr>
+        <w:t>539</w:t>
+      </w:r>
+      <w:r>
+        <w:rPr>
+          <w:rFonts w:eastAsiaTheme="minorEastAsia"/>
+          <w:color w:val="000000" w:themeColor="text1"/>
+        </w:rPr>
+        <w:t>.</w:t>
+      </w:r>
+      <w:r>
+        <w:rPr>
+          <w:rFonts w:eastAsiaTheme="minorEastAsia"/>
+          <w:color w:val="000000" w:themeColor="text1"/>
+        </w:rPr>
+        <w:t>9791992422503</w:t>
+      </w:r>
+      <w:r>
+        <w:rPr>
+          <w:rFonts w:eastAsiaTheme="minorEastAsia"/>
+          <w:color w:val="000000" w:themeColor="text1"/>
+        </w:rPr>
+        <w:t>.</w:t>
+      </w:r>
+    </w:p>
+    <w:p>
+      <w:pPr>
+        <w:rPr>
+          <w:rFonts w:eastAsiaTheme="minorEastAsia"/>
+          <w:color w:val="4472C4" w:themeColor="accent1"/>
+        </w:rPr>
+      </w:pPr>
+      <w:r>
+        <w:rPr>
+          <w:rFonts w:eastAsiaTheme="minorEastAsia"/>
+          <w:noProof/>
+          <w:color w:val="4472C4" w:themeColor="accent1"/>
+        </w:rPr>
+        <w:drawing>
+          <wp:inline distT="0" distB="0" distL="0" distR="0" wp14:anchorId="41A24907" wp14:editId="26567F34">
+            <wp:extent cx="2852738" cy="1744136"/>
+            <wp:effectExtent l="0" t="0" r="5080" b="8890"/>
+            <wp:docPr id="18" name="Picture 18"/>
+            <wp:cNvGraphicFramePr>
+              <a:graphicFrameLocks xmlns:a="http://schemas.openxmlformats.org/drawingml/2006/main" noChangeAspect="1"/>
+            </wp:cNvGraphicFramePr>
+            <a:graphic xmlns:a="http://schemas.openxmlformats.org/drawingml/2006/main">
+              <a:graphicData uri="http://schemas.openxmlformats.org/drawingml/2006/picture">
+                <pic:pic xmlns:pic="http://schemas.openxmlformats.org/drawingml/2006/picture">
+                  <pic:nvPicPr>
+                    <pic:cNvPr id="1" name=""/>
+                    <pic:cNvPicPr/>
+                  </pic:nvPicPr>
+                  <pic:blipFill>
+                    <a:blip r:embed="rId28"/>
+                    <a:stretch>
+                      <a:fillRect/>
+                    </a:stretch>
+                  </pic:blipFill>
+                  <pic:spPr>
+                    <a:xfrm>
+                      <a:off x="0" y="0"/>
+                      <a:ext cx="2911905" cy="1780310"/>
+                    </a:xfrm>
+                    <a:prstGeom prst="rect">
+                      <a:avLst/>
+                    </a:prstGeom>
+                  </pic:spPr>
+                </pic:pic>
+              </a:graphicData>
+            </a:graphic>
+          </wp:inline>
+        </w:drawing>
+      </w:r>
+    </w:p>
+    <w:p>
+      <w:pPr>
+        <w:rPr>
+          <w:rFonts w:eastAsiaTheme="minorEastAsia"/>
+          <w:color w:val="000000" w:themeColor="text1"/>
+        </w:rPr>
+      </w:pPr>
+      <w:r>
+        <w:rPr>
+          <w:rFonts w:eastAsiaTheme="minorEastAsia"/>
+          <w:color w:val="000000" w:themeColor="text1"/>
+        </w:rPr>
+        <w:t>The AdaBoostRegressor – the in sample R2 score was 0.</w:t>
+      </w:r>
+      <w:r>
+        <w:rPr>
+          <w:rFonts w:eastAsiaTheme="minorEastAsia"/>
+          <w:color w:val="000000" w:themeColor="text1"/>
+        </w:rPr>
+        <w:t>9150623620214242</w:t>
+      </w:r>
+      <w:r>
+        <w:rPr>
+          <w:rFonts w:eastAsiaTheme="minorEastAsia"/>
+          <w:color w:val="000000" w:themeColor="text1"/>
+        </w:rPr>
+        <w:t xml:space="preserve"> and the in sample RMSE was </w:t>
+      </w:r>
+      <w:r>
+        <w:rPr>
+          <w:rFonts w:eastAsiaTheme="minorEastAsia"/>
+          <w:color w:val="000000" w:themeColor="text1"/>
+        </w:rPr>
+        <w:t>1162</w:t>
+      </w:r>
+      <w:r>
+        <w:rPr>
+          <w:rFonts w:eastAsiaTheme="minorEastAsia"/>
+          <w:color w:val="000000" w:themeColor="text1"/>
+        </w:rPr>
+        <w:t>.</w:t>
+      </w:r>
+      <w:r>
+        <w:rPr>
+          <w:rFonts w:eastAsiaTheme="minorEastAsia"/>
+          <w:color w:val="000000" w:themeColor="text1"/>
+        </w:rPr>
+        <w:t>8349006414346</w:t>
+      </w:r>
+      <w:r>
+        <w:rPr>
+          <w:rFonts w:eastAsiaTheme="minorEastAsia"/>
+          <w:color w:val="000000" w:themeColor="text1"/>
+        </w:rPr>
+        <w:t>.  The out sample R2 score was 0.</w:t>
+      </w:r>
+      <w:r>
+        <w:rPr>
+          <w:rFonts w:eastAsiaTheme="minorEastAsia"/>
+          <w:color w:val="000000" w:themeColor="text1"/>
+        </w:rPr>
+        <w:t>9131433607546641</w:t>
+      </w:r>
+      <w:r>
+        <w:rPr>
+          <w:rFonts w:eastAsiaTheme="minorEastAsia"/>
+          <w:color w:val="000000" w:themeColor="text1"/>
+        </w:rPr>
+        <w:t xml:space="preserve"> and the out sample RMSE was </w:t>
+      </w:r>
+      <w:r>
+        <w:rPr>
+          <w:rFonts w:eastAsiaTheme="minorEastAsia"/>
+          <w:color w:val="000000" w:themeColor="text1"/>
+        </w:rPr>
+        <w:t>1175</w:t>
+      </w:r>
+      <w:r>
+        <w:rPr>
+          <w:rFonts w:eastAsiaTheme="minorEastAsia"/>
+          <w:color w:val="000000" w:themeColor="text1"/>
+        </w:rPr>
+        <w:t>.</w:t>
+      </w:r>
+      <w:r>
+        <w:rPr>
+          <w:rFonts w:eastAsiaTheme="minorEastAsia"/>
+          <w:color w:val="000000" w:themeColor="text1"/>
+        </w:rPr>
+        <w:t>0508439806226</w:t>
+      </w:r>
+      <w:r>
+        <w:rPr>
+          <w:rFonts w:eastAsiaTheme="minorEastAsia"/>
+          <w:color w:val="000000" w:themeColor="text1"/>
+        </w:rPr>
+        <w:t>.</w:t>
+      </w:r>
+    </w:p>
+    <w:p>
+      <w:pPr>
+        <w:rPr>
+          <w:rFonts w:eastAsiaTheme="minorEastAsia"/>
+          <w:color w:val="4472C4" w:themeColor="accent1"/>
+        </w:rPr>
+      </w:pPr>
+      <w:r>
+        <w:rPr>
+          <w:rFonts w:eastAsiaTheme="minorEastAsia"/>
+          <w:noProof/>
+          <w:color w:val="4472C4" w:themeColor="accent1"/>
+        </w:rPr>
+        <w:drawing>
+          <wp:inline distT="0" distB="0" distL="0" distR="0" wp14:anchorId="04483288" wp14:editId="435C525E">
+            <wp:extent cx="2886921" cy="1752600"/>
+            <wp:effectExtent l="0" t="0" r="8890" b="0"/>
+            <wp:docPr id="19" name="Picture 19"/>
+            <wp:cNvGraphicFramePr>
+              <a:graphicFrameLocks xmlns:a="http://schemas.openxmlformats.org/drawingml/2006/main" noChangeAspect="1"/>
+            </wp:cNvGraphicFramePr>
+            <a:graphic xmlns:a="http://schemas.openxmlformats.org/drawingml/2006/main">
+              <a:graphicData uri="http://schemas.openxmlformats.org/drawingml/2006/picture">
+                <pic:pic xmlns:pic="http://schemas.openxmlformats.org/drawingml/2006/picture">
+                  <pic:nvPicPr>
+                    <pic:cNvPr id="1" name=""/>
+                    <pic:cNvPicPr/>
+                  </pic:nvPicPr>
+                  <pic:blipFill>
+                    <a:blip r:embed="rId29"/>
+                    <a:stretch>
+                      <a:fillRect/>
+                    </a:stretch>
+                  </pic:blipFill>
+                  <pic:spPr>
+                    <a:xfrm>
+                      <a:off x="0" y="0"/>
                       <a:ext cx="2921951" cy="1773866"/>
                     </a:xfrm>
                     <a:prstGeom prst="rect">
@@ -4403,6 +5250,7 @@
           <w:noProof/>
           <w:color w:val="4472C4" w:themeColor="accent1"/>
         </w:rPr>
+        <w:lastRenderedPageBreak/>
         <w:drawing>
           <wp:inline distT="0" distB="0" distL="0" distR="0" wp14:anchorId="577186D1" wp14:editId="056DC532">
             <wp:extent cx="2776538" cy="1738303"/>
@@ -4421,7 +5269,7 @@
                     </pic:cNvPicPr>
                   </pic:nvPicPr>
                   <pic:blipFill>
-                    <a:blip r:embed="rId28">
+                    <a:blip r:embed="rId30">
                       <a:extLst>
                         <a:ext uri="{28A0092B-C50C-407E-A947-70E740481C1C}">
                           <a14:useLocalDpi xmlns:a14="http://schemas.microsoft.com/office/drawing/2010/main" val="0"/>
@@ -4465,21 +5313,71 @@
           <w:rFonts w:eastAsiaTheme="minorEastAsia"/>
           <w:color w:val="000000" w:themeColor="text1"/>
         </w:rPr>
-        <w:t xml:space="preserve">The model we chose for the project was the LinearRegression </w:t>
-      </w:r>
-      <w:r>
-        <w:rPr>
-          <w:rFonts w:eastAsiaTheme="minorEastAsia"/>
-          <w:color w:val="000000" w:themeColor="text1"/>
-        </w:rPr>
-        <w:t>because it has the lowest MSE and highest R2 score and does not overfit as bad as the Decision Tree.</w:t>
-      </w:r>
-      <w:r>
-        <w:rPr>
-          <w:rFonts w:eastAsiaTheme="minorEastAsia"/>
-          <w:color w:val="000000" w:themeColor="text1"/>
-        </w:rPr>
-        <w:t xml:space="preserve">  The predictor:</w:t>
+        <w:t xml:space="preserve">Linear Regression model was chosen because it predicted with an accuracy of 91% and has the lowest R2 score of all the linear models.  While the Decision Tree models predict a better fit of the data and a lower R2 </w:t>
+      </w:r>
+      <w:r>
+        <w:rPr>
+          <w:rFonts w:eastAsiaTheme="minorEastAsia"/>
+          <w:color w:val="000000" w:themeColor="text1"/>
+        </w:rPr>
+        <w:t xml:space="preserve">square, the linear regression was chosen over any of the Decision Trees because </w:t>
+      </w:r>
+      <w:r>
+        <w:rPr>
+          <w:rFonts w:eastAsiaTheme="minorEastAsia"/>
+          <w:color w:val="000000" w:themeColor="text1"/>
+        </w:rPr>
+        <w:t>all</w:t>
+      </w:r>
+      <w:r>
+        <w:rPr>
+          <w:rFonts w:eastAsiaTheme="minorEastAsia"/>
+          <w:color w:val="000000" w:themeColor="text1"/>
+        </w:rPr>
+        <w:t xml:space="preserve"> the Decision Tree </w:t>
+      </w:r>
+      <w:r>
+        <w:rPr>
+          <w:rFonts w:eastAsiaTheme="minorEastAsia"/>
+          <w:color w:val="000000" w:themeColor="text1"/>
+        </w:rPr>
+        <w:t xml:space="preserve">models overfit the data </w:t>
+      </w:r>
+      <w:r>
+        <w:rPr>
+          <w:rFonts w:eastAsiaTheme="minorEastAsia"/>
+          <w:color w:val="000000" w:themeColor="text1"/>
+        </w:rPr>
+        <w:t xml:space="preserve">and would not predict anything over $14,000 </w:t>
+      </w:r>
+      <w:r>
+        <w:rPr>
+          <w:rFonts w:eastAsiaTheme="minorEastAsia"/>
+          <w:color w:val="000000" w:themeColor="text1"/>
+        </w:rPr>
+        <w:t>regardless of the diamond carat size.</w:t>
+      </w:r>
+    </w:p>
+    <w:p>
+      <w:pPr>
+        <w:rPr>
+          <w:rFonts w:eastAsiaTheme="minorEastAsia"/>
+          <w:color w:val="000000" w:themeColor="text1"/>
+        </w:rPr>
+      </w:pPr>
+      <w:r>
+        <w:rPr>
+          <w:rFonts w:eastAsiaTheme="minorEastAsia"/>
+          <w:color w:val="000000" w:themeColor="text1"/>
+        </w:rPr>
+        <w:t xml:space="preserve">The Price Predictor </w:t>
+      </w:r>
+      <w:r>
+        <w:rPr>
+          <w:rFonts w:eastAsiaTheme="minorEastAsia"/>
+          <w:color w:val="000000" w:themeColor="text1"/>
+        </w:rPr>
+        <w:t>tool:</w:t>
       </w:r>
     </w:p>
     <w:p>
@@ -4495,7 +5393,6 @@
           <w:noProof/>
           <w:color w:val="4472C4" w:themeColor="accent1"/>
         </w:rPr>
-        <w:lastRenderedPageBreak/>
         <w:drawing>
           <wp:inline distT="0" distB="0" distL="0" distR="0" wp14:anchorId="6A119FFE" wp14:editId="140567B5">
             <wp:extent cx="4005263" cy="2229425"/>
@@ -4512,7 +5409,7 @@
                     <pic:cNvPicPr/>
                   </pic:nvPicPr>
                   <pic:blipFill>
-                    <a:blip r:embed="rId29"/>
+                    <a:blip r:embed="rId31"/>
                     <a:stretch>
                       <a:fillRect/>
                     </a:stretch>
@@ -4762,6 +5659,7 @@
           <w:rFonts w:eastAsiaTheme="minorEastAsia"/>
           <w:color w:val="000000" w:themeColor="text1"/>
         </w:rPr>
+        <w:lastRenderedPageBreak/>
         <w:t>Being able to include shape would add a new dimension to the overall</w:t>
       </w:r>
       <w:r>
@@ -4914,7 +5812,7 @@
         </w:rPr>
         <w:t xml:space="preserve">  </w:t>
       </w:r>
-      <w:hyperlink r:id="rId30" w:history="1">
+      <w:hyperlink r:id="rId32" w:history="1">
         <w:r>
           <w:rPr>
             <w:rStyle w:val="Hyperlink"/>
@@ -4939,7 +5837,7 @@
         </w:rPr>
         <w:t xml:space="preserve">Diamonds In-Depth Analysis: </w:t>
       </w:r>
-      <w:hyperlink r:id="rId31" w:history="1">
+      <w:hyperlink r:id="rId33" w:history="1">
         <w:r>
           <w:rPr>
             <w:rStyle w:val="Hyperlink"/>
@@ -4964,7 +5862,7 @@
         </w:rPr>
         <w:t xml:space="preserve">Prediction Diamond Prices: </w:t>
       </w:r>
-      <w:hyperlink r:id="rId32" w:history="1">
+      <w:hyperlink r:id="rId34" w:history="1">
         <w:r>
           <w:rPr>
             <w:rStyle w:val="Hyperlink"/>
@@ -4989,7 +5887,7 @@
         </w:rPr>
         <w:t xml:space="preserve">Regression graph examples: </w:t>
       </w:r>
-      <w:hyperlink r:id="rId33" w:history="1">
+      <w:hyperlink r:id="rId35" w:history="1">
         <w:r>
           <w:rPr>
             <w:rStyle w:val="Hyperlink"/>
@@ -5014,7 +5912,7 @@
         </w:rPr>
         <w:t xml:space="preserve">Regression graph examples:  </w:t>
       </w:r>
-      <w:hyperlink r:id="rId34" w:history="1">
+      <w:hyperlink r:id="rId36" w:history="1">
         <w:r>
           <w:rPr>
             <w:rStyle w:val="Hyperlink"/>
@@ -5039,7 +5937,7 @@
         </w:rPr>
         <w:t xml:space="preserve">Tableau example:  </w:t>
       </w:r>
-      <w:hyperlink r:id="rId35" w:anchor="!/vizhome/DiamondAttributes-PriceClarityandColor/Story1" w:history="1">
+      <w:hyperlink r:id="rId37" w:anchor="!/vizhome/DiamondAttributes-PriceClarityandColor/Story1" w:history="1">
         <w:r>
           <w:rPr>
             <w:rStyle w:val="Hyperlink"/>
@@ -5064,7 +5962,7 @@
         </w:rPr>
         <w:t xml:space="preserve">Data cleaning inspiration:  </w:t>
       </w:r>
-      <w:hyperlink r:id="rId36" w:history="1">
+      <w:hyperlink r:id="rId38" w:history="1">
         <w:r>
           <w:rPr>
             <w:rStyle w:val="Hyperlink"/>
@@ -5089,7 +5987,7 @@
         </w:rPr>
         <w:t xml:space="preserve">EDA example:  </w:t>
       </w:r>
-      <w:hyperlink r:id="rId37" w:history="1">
+      <w:hyperlink r:id="rId39" w:history="1">
         <w:r>
           <w:rPr>
             <w:rStyle w:val="Hyperlink"/>
@@ -5114,7 +6012,7 @@
         </w:rPr>
         <w:t xml:space="preserve">Diamond research:  </w:t>
       </w:r>
-      <w:hyperlink r:id="rId38" w:history="1">
+      <w:hyperlink r:id="rId40" w:history="1">
         <w:r>
           <w:rPr>
             <w:rStyle w:val="Hyperlink"/>
@@ -5139,7 +6037,7 @@
         </w:rPr>
         <w:t xml:space="preserve">Diamond research:  </w:t>
       </w:r>
-      <w:hyperlink r:id="rId39" w:history="1">
+      <w:hyperlink r:id="rId41" w:history="1">
         <w:r>
           <w:rPr>
             <w:rStyle w:val="Hyperlink"/>
@@ -5164,7 +6062,7 @@
         </w:rPr>
         <w:t xml:space="preserve">Diamond research:  </w:t>
       </w:r>
-      <w:hyperlink r:id="rId40" w:history="1">
+      <w:hyperlink r:id="rId42" w:history="1">
         <w:r>
           <w:rPr>
             <w:rStyle w:val="Hyperlink"/>
@@ -5261,7 +6159,7 @@
                     </pic:cNvPicPr>
                   </pic:nvPicPr>
                   <pic:blipFill>
-                    <a:blip r:embed="rId41" cstate="print">
+                    <a:blip r:embed="rId43" cstate="print">
                       <a:extLst>
                         <a:ext uri="{28A0092B-C50C-407E-A947-70E740481C1C}">
                           <a14:useLocalDpi xmlns:a14="http://schemas.microsoft.com/office/drawing/2010/main" val="0"/>
@@ -5383,7 +6281,7 @@
                     </pic:cNvPicPr>
                   </pic:nvPicPr>
                   <pic:blipFill>
-                    <a:blip r:embed="rId42" cstate="print">
+                    <a:blip r:embed="rId44" cstate="print">
                       <a:extLst>
                         <a:ext uri="{28A0092B-C50C-407E-A947-70E740481C1C}">
                           <a14:useLocalDpi xmlns:a14="http://schemas.microsoft.com/office/drawing/2010/main" val="0"/>
@@ -5452,7 +6350,27 @@
           <w:szCs w:val="14"/>
           <w:shd w:val="clear" w:color="auto" w:fill="F8F8F8"/>
         </w:rPr>
-        <w:t xml:space="preserve"> he is using his computer programming and data analysis skills to further solve the chemistry problems he faces on a daily basis.</w:t>
+        <w:t xml:space="preserve"> he is using his computer programming and data analysis skills to further solve the chemistry problems he faces </w:t>
+      </w:r>
+      <w:r>
+        <w:rPr>
+          <w:rFonts w:ascii="Arial" w:hAnsi="Arial" w:cs="Arial"/>
+          <w:color w:val="1D1C1D"/>
+          <w:sz w:val="14"/>
+          <w:szCs w:val="14"/>
+          <w:shd w:val="clear" w:color="auto" w:fill="F8F8F8"/>
+        </w:rPr>
+        <w:t>daily</w:t>
+      </w:r>
+      <w:r>
+        <w:rPr>
+          <w:rFonts w:ascii="Arial" w:hAnsi="Arial" w:cs="Arial"/>
+          <w:color w:val="1D1C1D"/>
+          <w:sz w:val="14"/>
+          <w:szCs w:val="14"/>
+          <w:shd w:val="clear" w:color="auto" w:fill="F8F8F8"/>
+        </w:rPr>
+        <w:t>.</w:t>
       </w:r>
       <w:r>
         <w:rPr>
@@ -5535,7 +6453,7 @@
                     </pic:cNvPicPr>
                   </pic:nvPicPr>
                   <pic:blipFill>
-                    <a:blip r:embed="rId43" cstate="print">
+                    <a:blip r:embed="rId45" cstate="print">
                       <a:extLst>
                         <a:ext uri="{28A0092B-C50C-407E-A947-70E740481C1C}">
                           <a14:useLocalDpi xmlns:a14="http://schemas.microsoft.com/office/drawing/2010/main" val="0"/>
@@ -5628,7 +6546,25 @@
           <w:sz w:val="18"/>
           <w:szCs w:val="18"/>
         </w:rPr>
-        <w:t xml:space="preserve"> Hobbies:  Beach, outdoors, read, music(Tropical music!)</w:t>
+        <w:t xml:space="preserve"> Hobbies:  Beach, outdoors, read, </w:t>
+      </w:r>
+      <w:r>
+        <w:rPr>
+          <w:rFonts w:eastAsiaTheme="minorEastAsia"/>
+          <w:color w:val="000000" w:themeColor="text1"/>
+          <w:sz w:val="18"/>
+          <w:szCs w:val="18"/>
+        </w:rPr>
+        <w:t>music (</w:t>
+      </w:r>
+      <w:r>
+        <w:rPr>
+          <w:rFonts w:eastAsiaTheme="minorEastAsia"/>
+          <w:color w:val="000000" w:themeColor="text1"/>
+          <w:sz w:val="18"/>
+          <w:szCs w:val="18"/>
+        </w:rPr>
+        <w:t>Tropical music!)</w:t>
       </w:r>
       <w:r>
         <w:rPr>
@@ -5670,7 +6606,7 @@
                     </pic:cNvPicPr>
                   </pic:nvPicPr>
                   <pic:blipFill>
-                    <a:blip r:embed="rId44" cstate="print">
+                    <a:blip r:embed="rId46" cstate="print">
                       <a:extLst>
                         <a:ext uri="{28A0092B-C50C-407E-A947-70E740481C1C}">
                           <a14:useLocalDpi xmlns:a14="http://schemas.microsoft.com/office/drawing/2010/main" val="0"/>
@@ -5758,7 +6694,7 @@
       </w:r>
     </w:p>
     <w:sectPr>
-      <w:footerReference w:type="default" r:id="rId45"/>
+      <w:footerReference w:type="default" r:id="rId47"/>
       <w:pgSz w:w="12240" w:h="15840"/>
       <w:pgMar w:top="1440" w:right="1440" w:bottom="1440" w:left="1440" w:header="720" w:footer="720" w:gutter="0"/>
       <w:pgNumType w:start="0"/>

</xml_diff>